<commit_message>
update with word funtional 30122025
</commit_message>
<xml_diff>
--- a/app/src/main/assets/plantilla_reporte_tecnico.docx
+++ b/app/src/main/assets/plantilla_reporte_tecnico.docx
@@ -1,6 +1,6 @@
 
 <file path=word/document.xml><?xml version="1.0" encoding="utf-8"?>
-<w:document xmlns:wpc="http://schemas.microsoft.com/office/word/2010/wordprocessingCanvas" xmlns:cx="http://schemas.microsoft.com/office/drawing/2014/chartex" xmlns:cx1="http://schemas.microsoft.com/office/drawing/2015/9/8/chartex" xmlns:cx2="http://schemas.microsoft.com/office/drawing/2015/10/21/chartex" xmlns:cx3="http://schemas.microsoft.com/office/drawing/2016/5/9/chartex" xmlns:cx4="http://schemas.microsoft.com/office/drawing/2016/5/10/chartex" xmlns:cx5="http://schemas.microsoft.com/office/drawing/2016/5/11/chartex" xmlns:cx6="http://schemas.microsoft.com/office/drawing/2016/5/12/chartex" xmlns:cx7="http://schemas.microsoft.com/office/drawing/2016/5/13/chartex" xmlns:cx8="http://schemas.microsoft.com/office/drawing/2016/5/14/chartex" xmlns:mc="http://schemas.openxmlformats.org/markup-compatibility/2006" xmlns:aink="http://schemas.microsoft.com/office/drawing/2016/ink" xmlns:am3d="http://schemas.microsoft.com/office/drawing/2017/model3d" xmlns:o="urn:schemas-microsoft-com:office:office" xmlns:r="http://schemas.openxmlformats.org/officeDocument/2006/relationships" xmlns:m="http://schemas.openxmlformats.org/officeDocument/2006/math" xmlns:v="urn:schemas-microsoft-com:vml" xmlns:wp14="http://schemas.microsoft.com/office/word/2010/wordprocessingDrawing" xmlns:wp="http://schemas.openxmlformats.org/drawingml/2006/wordprocessingDrawing" xmlns:w10="urn:schemas-microsoft-com:office:word" xmlns:w="http://schemas.openxmlformats.org/wordprocessingml/2006/main" xmlns:w14="http://schemas.microsoft.com/office/word/2010/wordml" xmlns:w15="http://schemas.microsoft.com/office/word/2012/wordml" xmlns:w16cex="http://schemas.microsoft.com/office/word/2018/wordml/cex" xmlns:w16cid="http://schemas.microsoft.com/office/word/2016/wordml/cid" xmlns:w16="http://schemas.microsoft.com/office/word/2018/wordml" xmlns:w16sdtdh="http://schemas.microsoft.com/office/word/2020/wordml/sdtdatahash" xmlns:w16se="http://schemas.microsoft.com/office/word/2015/wordml/symex" xmlns:wpg="http://schemas.microsoft.com/office/word/2010/wordprocessingGroup" xmlns:wpi="http://schemas.microsoft.com/office/word/2010/wordprocessingInk" xmlns:wne="http://schemas.microsoft.com/office/word/2006/wordml" xmlns:wps="http://schemas.microsoft.com/office/word/2010/wordprocessingShape" mc:Ignorable="w14 w15 w16se w16cid w16 w16cex w16sdtdh wp14">
+<w:document xmlns:wpc="http://schemas.microsoft.com/office/word/2010/wordprocessingCanvas" xmlns:mc="http://schemas.openxmlformats.org/markup-compatibility/2006" xmlns:o="urn:schemas-microsoft-com:office:office" xmlns:r="http://schemas.openxmlformats.org/officeDocument/2006/relationships" xmlns:m="http://schemas.openxmlformats.org/officeDocument/2006/math" xmlns:v="urn:schemas-microsoft-com:vml" xmlns:wp14="http://schemas.microsoft.com/office/word/2010/wordprocessingDrawing" xmlns:wp="http://schemas.openxmlformats.org/drawingml/2006/wordprocessingDrawing" xmlns:w10="urn:schemas-microsoft-com:office:word" xmlns:w="http://schemas.openxmlformats.org/wordprocessingml/2006/main" xmlns:w14="http://schemas.microsoft.com/office/word/2010/wordml" xmlns:wpg="http://schemas.microsoft.com/office/word/2010/wordprocessingGroup" xmlns:wpi="http://schemas.microsoft.com/office/word/2010/wordprocessingInk" xmlns:wne="http://schemas.microsoft.com/office/word/2006/wordml" xmlns:wps="http://schemas.microsoft.com/office/word/2010/wordprocessingShape" mc:Ignorable="w14 wp14">
   <w:body>
     <w:tbl>
       <w:tblPr>
@@ -29,6 +29,7 @@
                 <w:rFonts w:ascii="Times New Roman"/>
                 <w:noProof/>
                 <w:sz w:val="20"/>
+                <w:lang w:eastAsia="es-PE"/>
               </w:rPr>
               <w:drawing>
                 <wp:anchor distT="0" distB="0" distL="114300" distR="114300" simplePos="0" relativeHeight="251658240" behindDoc="0" locked="0" layoutInCell="1" allowOverlap="1" wp14:anchorId="1AD166A2" wp14:editId="6E5B0A0C">
@@ -54,7 +55,7 @@
                           <pic:cNvPicPr/>
                         </pic:nvPicPr>
                         <pic:blipFill>
-                          <a:blip r:embed="rId7" cstate="print">
+                          <a:blip r:embed="rId8" cstate="print">
                             <a:extLst>
                               <a:ext uri="{28A0092B-C50C-407E-A947-70E740481C1C}">
                                 <a14:useLocalDpi xmlns:a14="http://schemas.microsoft.com/office/drawing/2010/main" val="0"/>
@@ -193,7 +194,6 @@
       </w:tr>
     </w:tbl>
     <w:p/>
-    <w:p/>
     <w:tbl>
       <w:tblPr>
         <w:tblStyle w:val="TableNormal"/>
@@ -219,12 +219,14 @@
       </w:tblGrid>
       <w:tr>
         <w:trPr>
-          <w:trHeight w:val="207"/>
+          <w:cantSplit/>
+          <w:trHeight w:hRule="exact" w:val="454"/>
         </w:trPr>
         <w:tc>
           <w:tcPr>
             <w:tcW w:w="1950" w:type="dxa"/>
             <w:shd w:val="clear" w:color="auto" w:fill="C5DFB3"/>
+            <w:vAlign w:val="center"/>
           </w:tcPr>
           <w:p>
             <w:pPr>
@@ -250,36 +252,24 @@
           <w:tcPr>
             <w:tcW w:w="1736" w:type="dxa"/>
             <w:shd w:val="clear" w:color="auto" w:fill="C5DFB3"/>
+            <w:vAlign w:val="center"/>
           </w:tcPr>
           <w:p>
             <w:pPr>
               <w:pStyle w:val="TableParagraph"/>
               <w:spacing w:before="1" w:line="199" w:lineRule="exact"/>
-              <w:rPr>
-                <w:b/>
-                <w:sz w:val="18"/>
-              </w:rPr>
-            </w:pPr>
-            <w:r>
-              <w:rPr>
-                <w:b/>
-                <w:sz w:val="18"/>
-              </w:rPr>
-              <w:t xml:space="preserve">          </w:t>
-            </w:r>
-            <w:r>
-              <w:rPr>
-                <w:b/>
-                <w:sz w:val="18"/>
-              </w:rPr>
-              <w:t xml:space="preserve">   </w:t>
-            </w:r>
-            <w:r>
-              <w:rPr>
-                <w:b/>
-                <w:sz w:val="18"/>
-              </w:rPr>
-              <w:t xml:space="preserve"> MARCA</w:t>
+              <w:jc w:val="center"/>
+              <w:rPr>
+                <w:b/>
+                <w:sz w:val="18"/>
+              </w:rPr>
+            </w:pPr>
+            <w:r>
+              <w:rPr>
+                <w:b/>
+                <w:sz w:val="18"/>
+              </w:rPr>
+              <w:t>MARCA</w:t>
             </w:r>
           </w:p>
         </w:tc>
@@ -287,6 +277,7 @@
           <w:tcPr>
             <w:tcW w:w="1559" w:type="dxa"/>
             <w:shd w:val="clear" w:color="auto" w:fill="C5DFB3"/>
+            <w:vAlign w:val="center"/>
           </w:tcPr>
           <w:p>
             <w:pPr>
@@ -312,6 +303,7 @@
           <w:tcPr>
             <w:tcW w:w="3261" w:type="dxa"/>
             <w:shd w:val="clear" w:color="auto" w:fill="C5DFB3"/>
+            <w:vAlign w:val="center"/>
           </w:tcPr>
           <w:p>
             <w:pPr>
@@ -337,6 +329,7 @@
           <w:tcPr>
             <w:tcW w:w="2551" w:type="dxa"/>
             <w:shd w:val="clear" w:color="auto" w:fill="C5DFB3"/>
+            <w:vAlign w:val="center"/>
           </w:tcPr>
           <w:p>
             <w:pPr>
@@ -361,11 +354,13 @@
       </w:tr>
       <w:tr>
         <w:trPr>
-          <w:trHeight w:val="416"/>
+          <w:cantSplit/>
+          <w:trHeight w:hRule="exact" w:val="454"/>
         </w:trPr>
         <w:tc>
           <w:tcPr>
             <w:tcW w:w="1950" w:type="dxa"/>
+            <w:vAlign w:val="center"/>
           </w:tcPr>
           <w:p>
             <w:pPr>
@@ -383,7 +378,7 @@
                 <w:b/>
                 <w:sz w:val="18"/>
               </w:rPr>
-              <w:t xml:space="preserve">    </w:t>
+              <w:t xml:space="preserve">     </w:t>
             </w:r>
             <w:r>
               <w:rPr>
@@ -397,12 +392,12 @@
         <w:tc>
           <w:tcPr>
             <w:tcW w:w="1736" w:type="dxa"/>
+            <w:vAlign w:val="center"/>
           </w:tcPr>
           <w:p>
             <w:pPr>
               <w:pStyle w:val="TableParagraph"/>
               <w:spacing w:before="1"/>
-              <w:ind w:right="604"/>
               <w:jc w:val="center"/>
               <w:rPr>
                 <w:b/>
@@ -414,27 +409,6 @@
                 <w:b/>
                 <w:sz w:val="18"/>
               </w:rPr>
-              <w:t xml:space="preserve">      </w:t>
-            </w:r>
-            <w:r>
-              <w:rPr>
-                <w:b/>
-                <w:sz w:val="18"/>
-              </w:rPr>
-              <w:t xml:space="preserve">  </w:t>
-            </w:r>
-            <w:r>
-              <w:rPr>
-                <w:b/>
-                <w:sz w:val="18"/>
-              </w:rPr>
-              <w:t xml:space="preserve"> </w:t>
-            </w:r>
-            <w:r>
-              <w:rPr>
-                <w:b/>
-                <w:sz w:val="18"/>
-              </w:rPr>
               <w:t>{{marca}}</w:t>
             </w:r>
           </w:p>
@@ -442,6 +416,7 @@
         <w:tc>
           <w:tcPr>
             <w:tcW w:w="1559" w:type="dxa"/>
+            <w:vAlign w:val="center"/>
           </w:tcPr>
           <w:p>
             <w:pPr>
@@ -459,13 +434,6 @@
                 <w:b/>
                 <w:sz w:val="18"/>
               </w:rPr>
-              <w:t xml:space="preserve"> </w:t>
-            </w:r>
-            <w:r>
-              <w:rPr>
-                <w:b/>
-                <w:sz w:val="18"/>
-              </w:rPr>
               <w:t>{{</w:t>
             </w:r>
             <w:proofErr w:type="spellStart"/>
@@ -489,31 +457,19 @@
         <w:tc>
           <w:tcPr>
             <w:tcW w:w="3261" w:type="dxa"/>
+            <w:vAlign w:val="center"/>
           </w:tcPr>
           <w:p>
             <w:pPr>
               <w:pStyle w:val="TableParagraph"/>
               <w:spacing w:before="1"/>
               <w:ind w:right="313"/>
-              <w:rPr>
-                <w:b/>
-                <w:sz w:val="18"/>
-              </w:rPr>
-            </w:pPr>
-            <w:r>
-              <w:rPr>
-                <w:b/>
-                <w:sz w:val="18"/>
-              </w:rPr>
-              <w:t xml:space="preserve">                         </w:t>
-            </w:r>
-            <w:r>
-              <w:rPr>
-                <w:b/>
-                <w:sz w:val="18"/>
-              </w:rPr>
-              <w:t xml:space="preserve">    </w:t>
-            </w:r>
+              <w:jc w:val="center"/>
+              <w:rPr>
+                <w:b/>
+                <w:sz w:val="18"/>
+              </w:rPr>
+            </w:pPr>
             <w:r>
               <w:rPr>
                 <w:b/>
@@ -526,18 +482,26 @@
         <w:tc>
           <w:tcPr>
             <w:tcW w:w="2551" w:type="dxa"/>
+            <w:vAlign w:val="center"/>
           </w:tcPr>
           <w:p>
             <w:pPr>
               <w:pStyle w:val="TableParagraph"/>
               <w:spacing w:before="111"/>
               <w:ind w:right="859"/>
-              <w:jc w:val="right"/>
-              <w:rPr>
-                <w:b/>
-                <w:sz w:val="18"/>
-              </w:rPr>
-            </w:pPr>
+              <w:jc w:val="center"/>
+              <w:rPr>
+                <w:b/>
+                <w:sz w:val="18"/>
+              </w:rPr>
+            </w:pPr>
+            <w:r>
+              <w:rPr>
+                <w:b/>
+                <w:sz w:val="18"/>
+              </w:rPr>
+              <w:t xml:space="preserve">            </w:t>
+            </w:r>
             <w:r>
               <w:rPr>
                 <w:b/>
@@ -550,28 +514,31 @@
       </w:tr>
       <w:tr>
         <w:trPr>
-          <w:trHeight w:val="207"/>
+          <w:cantSplit/>
+          <w:trHeight w:hRule="exact" w:val="454"/>
         </w:trPr>
         <w:tc>
           <w:tcPr>
             <w:tcW w:w="1950" w:type="dxa"/>
             <w:shd w:val="clear" w:color="auto" w:fill="C5DFB3"/>
+            <w:vAlign w:val="center"/>
           </w:tcPr>
           <w:p>
             <w:pPr>
               <w:pStyle w:val="TableParagraph"/>
               <w:spacing w:before="1" w:line="199" w:lineRule="exact"/>
-              <w:rPr>
-                <w:b/>
-                <w:sz w:val="18"/>
-              </w:rPr>
-            </w:pPr>
-            <w:r>
-              <w:rPr>
-                <w:b/>
-                <w:sz w:val="18"/>
-              </w:rPr>
-              <w:t xml:space="preserve">                   AÑO</w:t>
+              <w:jc w:val="center"/>
+              <w:rPr>
+                <w:b/>
+                <w:sz w:val="18"/>
+              </w:rPr>
+            </w:pPr>
+            <w:r>
+              <w:rPr>
+                <w:b/>
+                <w:sz w:val="18"/>
+              </w:rPr>
+              <w:t>AÑO</w:t>
             </w:r>
           </w:p>
         </w:tc>
@@ -580,17 +547,24 @@
             <w:tcW w:w="3295" w:type="dxa"/>
             <w:gridSpan w:val="2"/>
             <w:shd w:val="clear" w:color="auto" w:fill="C5DFB3"/>
+            <w:vAlign w:val="center"/>
           </w:tcPr>
           <w:p>
             <w:pPr>
               <w:pStyle w:val="TableParagraph"/>
               <w:spacing w:before="1" w:line="199" w:lineRule="exact"/>
-              <w:ind w:left="801"/>
-              <w:rPr>
-                <w:b/>
-                <w:sz w:val="18"/>
-              </w:rPr>
-            </w:pPr>
+              <w:rPr>
+                <w:b/>
+                <w:sz w:val="18"/>
+              </w:rPr>
+            </w:pPr>
+            <w:r>
+              <w:rPr>
+                <w:b/>
+                <w:sz w:val="18"/>
+              </w:rPr>
+              <w:t xml:space="preserve">                 </w:t>
+            </w:r>
             <w:r>
               <w:rPr>
                 <w:b/>
@@ -634,6 +608,7 @@
           <w:tcPr>
             <w:tcW w:w="3261" w:type="dxa"/>
             <w:shd w:val="clear" w:color="auto" w:fill="C5DFB3"/>
+            <w:vAlign w:val="center"/>
           </w:tcPr>
           <w:p>
             <w:pPr>
@@ -659,12 +634,12 @@
           <w:tcPr>
             <w:tcW w:w="2551" w:type="dxa"/>
             <w:shd w:val="clear" w:color="auto" w:fill="C5DFB3"/>
+            <w:vAlign w:val="center"/>
           </w:tcPr>
           <w:p>
             <w:pPr>
               <w:pStyle w:val="TableParagraph"/>
               <w:spacing w:before="1" w:line="199" w:lineRule="exact"/>
-              <w:ind w:right="875"/>
               <w:jc w:val="center"/>
               <w:rPr>
                 <w:b/>
@@ -676,42 +651,31 @@
                 <w:b/>
                 <w:sz w:val="18"/>
               </w:rPr>
-              <w:t xml:space="preserve">                       </w:t>
-            </w:r>
-            <w:r>
-              <w:rPr>
-                <w:b/>
-                <w:sz w:val="18"/>
-              </w:rPr>
-              <w:t>MOTOR</w:t>
+              <w:t xml:space="preserve">  SERIE DEL MOTOR</w:t>
             </w:r>
           </w:p>
         </w:tc>
       </w:tr>
       <w:tr>
         <w:trPr>
-          <w:trHeight w:val="304"/>
+          <w:cantSplit/>
+          <w:trHeight w:hRule="exact" w:val="454"/>
         </w:trPr>
         <w:tc>
           <w:tcPr>
             <w:tcW w:w="1950" w:type="dxa"/>
+            <w:vAlign w:val="center"/>
           </w:tcPr>
           <w:p>
             <w:pPr>
               <w:pStyle w:val="TableParagraph"/>
               <w:spacing w:before="1"/>
-              <w:rPr>
-                <w:b/>
-                <w:sz w:val="18"/>
-              </w:rPr>
-            </w:pPr>
-            <w:r>
-              <w:rPr>
-                <w:b/>
-                <w:sz w:val="18"/>
-              </w:rPr>
-              <w:t xml:space="preserve">               </w:t>
-            </w:r>
+              <w:jc w:val="center"/>
+              <w:rPr>
+                <w:b/>
+                <w:sz w:val="18"/>
+              </w:rPr>
+            </w:pPr>
             <w:r>
               <w:rPr>
                 <w:b/>
@@ -741,23 +705,18 @@
           <w:tcPr>
             <w:tcW w:w="3295" w:type="dxa"/>
             <w:gridSpan w:val="2"/>
+            <w:vAlign w:val="center"/>
           </w:tcPr>
           <w:p>
             <w:pPr>
               <w:pStyle w:val="TableParagraph"/>
               <w:spacing w:before="1"/>
-              <w:rPr>
-                <w:b/>
-                <w:sz w:val="18"/>
-              </w:rPr>
-            </w:pPr>
-            <w:r>
-              <w:rPr>
-                <w:b/>
-                <w:sz w:val="18"/>
-              </w:rPr>
-              <w:t xml:space="preserve">                       </w:t>
-            </w:r>
+              <w:jc w:val="center"/>
+              <w:rPr>
+                <w:b/>
+                <w:sz w:val="18"/>
+              </w:rPr>
+            </w:pPr>
             <w:r>
               <w:rPr>
                 <w:b/>
@@ -786,31 +745,19 @@
         <w:tc>
           <w:tcPr>
             <w:tcW w:w="3261" w:type="dxa"/>
+            <w:vAlign w:val="center"/>
           </w:tcPr>
           <w:p>
             <w:pPr>
               <w:pStyle w:val="TableParagraph"/>
               <w:spacing w:before="1"/>
               <w:ind w:left="337" w:right="314"/>
-              <w:rPr>
-                <w:b/>
-                <w:sz w:val="18"/>
-              </w:rPr>
-            </w:pPr>
-            <w:r>
-              <w:rPr>
-                <w:b/>
-                <w:sz w:val="18"/>
-              </w:rPr>
-              <w:t xml:space="preserve">             </w:t>
-            </w:r>
-            <w:r>
-              <w:rPr>
-                <w:b/>
-                <w:sz w:val="18"/>
-              </w:rPr>
-              <w:t xml:space="preserve"> </w:t>
-            </w:r>
+              <w:jc w:val="center"/>
+              <w:rPr>
+                <w:b/>
+                <w:sz w:val="18"/>
+              </w:rPr>
+            </w:pPr>
             <w:r>
               <w:rPr>
                 <w:b/>
@@ -839,23 +786,18 @@
         <w:tc>
           <w:tcPr>
             <w:tcW w:w="2551" w:type="dxa"/>
+            <w:vAlign w:val="center"/>
           </w:tcPr>
           <w:p>
             <w:pPr>
               <w:pStyle w:val="TableParagraph"/>
               <w:spacing w:before="1"/>
-              <w:rPr>
-                <w:b/>
-                <w:sz w:val="18"/>
-              </w:rPr>
-            </w:pPr>
-            <w:r>
-              <w:rPr>
-                <w:b/>
-                <w:sz w:val="18"/>
-              </w:rPr>
-              <w:t xml:space="preserve">                 </w:t>
-            </w:r>
+              <w:jc w:val="center"/>
+              <w:rPr>
+                <w:b/>
+                <w:sz w:val="18"/>
+              </w:rPr>
+            </w:pPr>
             <w:r>
               <w:rPr>
                 <w:b/>
@@ -1149,6 +1091,248 @@
         </w:rPr>
         <w:t>.</w:t>
       </w:r>
+    </w:p>
+    <w:tbl>
+      <w:tblPr>
+        <w:tblStyle w:val="Tablaconcuadrcula"/>
+        <w:tblW w:w="11045" w:type="dxa"/>
+        <w:tblInd w:w="-1281" w:type="dxa"/>
+        <w:tblCellMar>
+          <w:left w:w="0" w:type="dxa"/>
+          <w:right w:w="0" w:type="dxa"/>
+        </w:tblCellMar>
+        <w:tblLook w:val="04A0" w:firstRow="1" w:lastRow="0" w:firstColumn="1" w:lastColumn="0" w:noHBand="0" w:noVBand="1"/>
+      </w:tblPr>
+      <w:tblGrid>
+        <w:gridCol w:w="5522"/>
+        <w:gridCol w:w="5523"/>
+      </w:tblGrid>
+      <w:tr>
+        <w:trPr>
+          <w:trHeight w:val="3648"/>
+        </w:trPr>
+        <w:tc>
+          <w:tcPr>
+            <w:tcW w:w="5103" w:type="dxa"/>
+          </w:tcPr>
+          <w:p>
+            <w:r>
+              <w:t>{{</w:t>
+            </w:r>
+            <w:proofErr w:type="spellStart"/>
+            <w:r>
+              <w:t>foto_placa</w:t>
+            </w:r>
+            <w:proofErr w:type="spellEnd"/>
+            <w:r>
+              <w:t>}}</w:t>
+            </w:r>
+          </w:p>
+        </w:tc>
+        <w:tc>
+          <w:tcPr>
+            <w:tcW w:w="5103" w:type="dxa"/>
+          </w:tcPr>
+          <w:p>
+            <w:r>
+              <w:t>{{</w:t>
+            </w:r>
+            <w:proofErr w:type="spellStart"/>
+            <w:r>
+              <w:t>foto_frontal</w:t>
+            </w:r>
+            <w:proofErr w:type="spellEnd"/>
+            <w:r>
+              <w:t>}}</w:t>
+            </w:r>
+          </w:p>
+        </w:tc>
+      </w:tr>
+      <w:tr>
+        <w:trPr>
+          <w:trHeight w:val="664"/>
+        </w:trPr>
+        <w:tc>
+          <w:tcPr>
+            <w:tcW w:w="5103" w:type="dxa"/>
+          </w:tcPr>
+          <w:p>
+            <w:pPr>
+              <w:jc w:val="center"/>
+            </w:pPr>
+            <w:r>
+              <w:rPr>
+                <w:b/>
+              </w:rPr>
+              <w:t>PLACA:</w:t>
+            </w:r>
+            <w:r>
+              <w:rPr>
+                <w:b/>
+                <w:spacing w:val="-2"/>
+              </w:rPr>
+              <w:t xml:space="preserve"> </w:t>
+            </w:r>
+            <w:r>
+              <w:rPr>
+                <w:b/>
+                <w:sz w:val="18"/>
+              </w:rPr>
+              <w:t>{{placa}}</w:t>
+            </w:r>
+          </w:p>
+        </w:tc>
+        <w:tc>
+          <w:tcPr>
+            <w:tcW w:w="5103" w:type="dxa"/>
+          </w:tcPr>
+          <w:p>
+            <w:pPr>
+              <w:rPr>
+                <w:b/>
+              </w:rPr>
+            </w:pPr>
+            <w:r>
+              <w:t xml:space="preserve">         </w:t>
+            </w:r>
+            <w:r>
+              <w:t xml:space="preserve">          </w:t>
+            </w:r>
+            <w:r>
+              <w:rPr>
+                <w:b/>
+              </w:rPr>
+              <w:t>{{frontal}}</w:t>
+            </w:r>
+            <w:r>
+              <w:rPr>
+                <w:b/>
+              </w:rPr>
+              <w:t xml:space="preserve"> </w:t>
+            </w:r>
+          </w:p>
+        </w:tc>
+      </w:tr>
+    </w:tbl>
+    <w:p/>
+    <w:tbl>
+      <w:tblPr>
+        <w:tblStyle w:val="Tablaconcuadrcula"/>
+        <w:tblW w:w="11045" w:type="dxa"/>
+        <w:tblInd w:w="-1281" w:type="dxa"/>
+        <w:tblCellMar>
+          <w:left w:w="0" w:type="dxa"/>
+          <w:right w:w="0" w:type="dxa"/>
+        </w:tblCellMar>
+        <w:tblLook w:val="04A0" w:firstRow="1" w:lastRow="0" w:firstColumn="1" w:lastColumn="0" w:noHBand="0" w:noVBand="1"/>
+      </w:tblPr>
+      <w:tblGrid>
+        <w:gridCol w:w="5522"/>
+        <w:gridCol w:w="5523"/>
+      </w:tblGrid>
+      <w:tr>
+        <w:trPr>
+          <w:trHeight w:val="3648"/>
+        </w:trPr>
+        <w:tc>
+          <w:tcPr>
+            <w:tcW w:w="5103" w:type="dxa"/>
+          </w:tcPr>
+          <w:p>
+            <w:r>
+              <w:t>{{</w:t>
+            </w:r>
+            <w:proofErr w:type="spellStart"/>
+            <w:r>
+              <w:t>foto_vin</w:t>
+            </w:r>
+            <w:proofErr w:type="spellEnd"/>
+            <w:r>
+              <w:t>}}</w:t>
+            </w:r>
+          </w:p>
+        </w:tc>
+        <w:tc>
+          <w:tcPr>
+            <w:tcW w:w="5103" w:type="dxa"/>
+          </w:tcPr>
+          <w:p>
+            <w:r>
+              <w:t>{{</w:t>
+            </w:r>
+            <w:proofErr w:type="spellStart"/>
+            <w:r>
+              <w:t>foto_km</w:t>
+            </w:r>
+            <w:proofErr w:type="spellEnd"/>
+            <w:r>
+              <w:t>}}</w:t>
+            </w:r>
+          </w:p>
+        </w:tc>
+      </w:tr>
+      <w:tr>
+        <w:trPr>
+          <w:trHeight w:val="664"/>
+        </w:trPr>
+        <w:tc>
+          <w:tcPr>
+            <w:tcW w:w="5103" w:type="dxa"/>
+          </w:tcPr>
+          <w:p>
+            <w:pPr>
+              <w:jc w:val="center"/>
+            </w:pPr>
+            <w:r>
+              <w:rPr>
+                <w:b/>
+              </w:rPr>
+              <w:t>VIN: {{</w:t>
+            </w:r>
+            <w:proofErr w:type="spellStart"/>
+            <w:r>
+              <w:rPr>
+                <w:b/>
+              </w:rPr>
+              <w:t>vin</w:t>
+            </w:r>
+            <w:proofErr w:type="spellEnd"/>
+            <w:r>
+              <w:rPr>
+                <w:b/>
+              </w:rPr>
+              <w:t>}}</w:t>
+            </w:r>
+          </w:p>
+        </w:tc>
+        <w:tc>
+          <w:tcPr>
+            <w:tcW w:w="5103" w:type="dxa"/>
+          </w:tcPr>
+          <w:p>
+            <w:pPr>
+              <w:rPr>
+                <w:b/>
+              </w:rPr>
+            </w:pPr>
+            <w:r>
+              <w:t xml:space="preserve">                               </w:t>
+            </w:r>
+            <w:r>
+              <w:rPr>
+                <w:b/>
+              </w:rPr>
+              <w:t>KM {{km}}   HR {{horas}}</w:t>
+            </w:r>
+          </w:p>
+        </w:tc>
+      </w:tr>
+    </w:tbl>
+    <w:p/>
+    <w:p>
+      <w:pPr>
+        <w:ind w:left="-1276" w:firstLine="1276"/>
+      </w:pPr>
     </w:p>
     <w:tbl>
       <w:tblPr>
@@ -1158,269 +1342,12 @@
         <w:tblLook w:val="04A0" w:firstRow="1" w:lastRow="0" w:firstColumn="1" w:lastColumn="0" w:noHBand="0" w:noVBand="1"/>
       </w:tblPr>
       <w:tblGrid>
-        <w:gridCol w:w="5528"/>
-        <w:gridCol w:w="5529"/>
-      </w:tblGrid>
-      <w:tr>
-        <w:trPr>
-          <w:trHeight w:val="3850"/>
-        </w:trPr>
-        <w:tc>
-          <w:tcPr>
-            <w:tcW w:w="5528" w:type="dxa"/>
-          </w:tcPr>
-          <w:p>
-            <w:r>
-              <w:t>{{</w:t>
-            </w:r>
-            <w:proofErr w:type="spellStart"/>
-            <w:r>
-              <w:t>foto_</w:t>
-            </w:r>
-            <w:r>
-              <w:t>placa</w:t>
-            </w:r>
-            <w:proofErr w:type="spellEnd"/>
-            <w:r>
-              <w:t>}}</w:t>
-            </w:r>
-          </w:p>
-        </w:tc>
-        <w:tc>
-          <w:tcPr>
-            <w:tcW w:w="5529" w:type="dxa"/>
-          </w:tcPr>
-          <w:p>
-            <w:r>
-              <w:t>{{</w:t>
-            </w:r>
-            <w:proofErr w:type="spellStart"/>
-            <w:r>
-              <w:t>foto_</w:t>
-            </w:r>
-            <w:r>
-              <w:t>frontal</w:t>
-            </w:r>
-            <w:proofErr w:type="spellEnd"/>
-            <w:r>
-              <w:t>}}</w:t>
-            </w:r>
-          </w:p>
-        </w:tc>
-      </w:tr>
-      <w:tr>
-        <w:trPr>
-          <w:trHeight w:val="701"/>
-        </w:trPr>
-        <w:tc>
-          <w:tcPr>
-            <w:tcW w:w="5528" w:type="dxa"/>
-          </w:tcPr>
-          <w:p>
-            <w:pPr>
-              <w:jc w:val="center"/>
-            </w:pPr>
-            <w:r>
-              <w:rPr>
-                <w:b/>
-              </w:rPr>
-              <w:t>PLACA:</w:t>
-            </w:r>
-            <w:r>
-              <w:rPr>
-                <w:b/>
-                <w:spacing w:val="-2"/>
-              </w:rPr>
-              <w:t xml:space="preserve"> </w:t>
-            </w:r>
-            <w:r>
-              <w:rPr>
-                <w:b/>
-                <w:sz w:val="18"/>
-              </w:rPr>
-              <w:t>{{placa}}</w:t>
-            </w:r>
-          </w:p>
-        </w:tc>
-        <w:tc>
-          <w:tcPr>
-            <w:tcW w:w="5529" w:type="dxa"/>
-          </w:tcPr>
-          <w:p>
-            <w:r>
-              <w:t xml:space="preserve">                          </w:t>
-            </w:r>
-          </w:p>
-        </w:tc>
-      </w:tr>
-    </w:tbl>
-    <w:p/>
-    <w:tbl>
-      <w:tblPr>
-        <w:tblStyle w:val="Tablaconcuadrcula"/>
-        <w:tblW w:w="11057" w:type="dxa"/>
-        <w:tblInd w:w="-1281" w:type="dxa"/>
-        <w:tblLook w:val="04A0" w:firstRow="1" w:lastRow="0" w:firstColumn="1" w:lastColumn="0" w:noHBand="0" w:noVBand="1"/>
-      </w:tblPr>
-      <w:tblGrid>
         <w:gridCol w:w="4112"/>
-        <w:gridCol w:w="1416"/>
-        <w:gridCol w:w="3545"/>
+        <w:gridCol w:w="4961"/>
         <w:gridCol w:w="1984"/>
       </w:tblGrid>
       <w:tr>
         <w:trPr>
-          <w:trHeight w:val="4219"/>
-        </w:trPr>
-        <w:tc>
-          <w:tcPr>
-            <w:tcW w:w="5528" w:type="dxa"/>
-            <w:gridSpan w:val="2"/>
-          </w:tcPr>
-          <w:p>
-            <w:r>
-              <w:t>{{</w:t>
-            </w:r>
-            <w:proofErr w:type="spellStart"/>
-            <w:r>
-              <w:t>foto_vin</w:t>
-            </w:r>
-            <w:proofErr w:type="spellEnd"/>
-            <w:r>
-              <w:t>}}</w:t>
-            </w:r>
-          </w:p>
-        </w:tc>
-        <w:tc>
-          <w:tcPr>
-            <w:tcW w:w="5529" w:type="dxa"/>
-            <w:gridSpan w:val="2"/>
-          </w:tcPr>
-          <w:p>
-            <w:r>
-              <w:t>{{</w:t>
-            </w:r>
-            <w:proofErr w:type="spellStart"/>
-            <w:r>
-              <w:t>foto_</w:t>
-            </w:r>
-            <w:r>
-              <w:t>km_hr</w:t>
-            </w:r>
-            <w:proofErr w:type="spellEnd"/>
-            <w:r>
-              <w:t>}}</w:t>
-            </w:r>
-          </w:p>
-        </w:tc>
-      </w:tr>
-      <w:tr>
-        <w:trPr>
-          <w:trHeight w:val="552"/>
-        </w:trPr>
-        <w:tc>
-          <w:tcPr>
-            <w:tcW w:w="5528" w:type="dxa"/>
-            <w:gridSpan w:val="2"/>
-          </w:tcPr>
-          <w:p>
-            <w:pPr>
-              <w:jc w:val="center"/>
-            </w:pPr>
-            <w:r>
-              <w:rPr>
-                <w:b/>
-              </w:rPr>
-              <w:t>VIN:</w:t>
-            </w:r>
-            <w:r>
-              <w:rPr>
-                <w:b/>
-                <w:spacing w:val="-3"/>
-              </w:rPr>
-              <w:t xml:space="preserve"> </w:t>
-            </w:r>
-            <w:r>
-              <w:rPr>
-                <w:b/>
-                <w:sz w:val="18"/>
-              </w:rPr>
-              <w:t>{{</w:t>
-            </w:r>
-            <w:proofErr w:type="spellStart"/>
-            <w:r>
-              <w:rPr>
-                <w:b/>
-                <w:sz w:val="18"/>
-              </w:rPr>
-              <w:t>vin</w:t>
-            </w:r>
-            <w:proofErr w:type="spellEnd"/>
-            <w:r>
-              <w:rPr>
-                <w:b/>
-                <w:sz w:val="18"/>
-              </w:rPr>
-              <w:t>}}</w:t>
-            </w:r>
-          </w:p>
-        </w:tc>
-        <w:tc>
-          <w:tcPr>
-            <w:tcW w:w="5529" w:type="dxa"/>
-            <w:gridSpan w:val="2"/>
-          </w:tcPr>
-          <w:p>
-            <w:pPr>
-              <w:jc w:val="center"/>
-            </w:pPr>
-            <w:r>
-              <w:rPr>
-                <w:b/>
-              </w:rPr>
-              <w:t>KM</w:t>
-            </w:r>
-            <w:r>
-              <w:rPr>
-                <w:b/>
-              </w:rPr>
-              <w:t xml:space="preserve"> </w:t>
-            </w:r>
-            <w:r>
-              <w:rPr>
-                <w:b/>
-              </w:rPr>
-              <w:t>{{km}}</w:t>
-            </w:r>
-            <w:r>
-              <w:rPr>
-                <w:b/>
-              </w:rPr>
-              <w:t xml:space="preserve"> </w:t>
-            </w:r>
-            <w:r>
-              <w:rPr>
-                <w:b/>
-              </w:rPr>
-              <w:t xml:space="preserve">  </w:t>
-            </w:r>
-            <w:r>
-              <w:rPr>
-                <w:b/>
-              </w:rPr>
-              <w:t xml:space="preserve">HR </w:t>
-            </w:r>
-            <w:r>
-              <w:rPr>
-                <w:b/>
-              </w:rPr>
-              <w:t>{{horas}}</w:t>
-            </w:r>
-          </w:p>
-        </w:tc>
-      </w:tr>
-      <w:tr>
-        <w:trPr>
           <w:trHeight w:val="492"/>
         </w:trPr>
         <w:tc>
@@ -1434,10 +1361,11 @@
                 <w:rFonts w:ascii="Times New Roman"/>
                 <w:noProof/>
                 <w:sz w:val="20"/>
+                <w:lang w:eastAsia="es-PE"/>
               </w:rPr>
               <w:lastRenderedPageBreak/>
               <w:drawing>
-                <wp:anchor distT="0" distB="0" distL="114300" distR="114300" simplePos="0" relativeHeight="251660288" behindDoc="0" locked="0" layoutInCell="1" allowOverlap="1" wp14:anchorId="7686F1F4" wp14:editId="34D7D8EE">
+                <wp:anchor distT="0" distB="0" distL="114300" distR="114300" simplePos="0" relativeHeight="251788288" behindDoc="0" locked="0" layoutInCell="1" allowOverlap="1" wp14:anchorId="6502D1AA" wp14:editId="383265B0">
                   <wp:simplePos x="0" y="0"/>
                   <wp:positionH relativeFrom="column">
                     <wp:posOffset>104140</wp:posOffset>
@@ -1448,7 +1376,7 @@
                   <wp:extent cx="2255520" cy="422576"/>
                   <wp:effectExtent l="0" t="0" r="0" b="0"/>
                   <wp:wrapNone/>
-                  <wp:docPr id="590062417" name="image1.png"/>
+                  <wp:docPr id="3" name="image1.png"/>
                   <wp:cNvGraphicFramePr>
                     <a:graphicFrameLocks xmlns:a="http://schemas.openxmlformats.org/drawingml/2006/main" noChangeAspect="1"/>
                   </wp:cNvGraphicFramePr>
@@ -1460,7 +1388,7 @@
                           <pic:cNvPicPr/>
                         </pic:nvPicPr>
                         <pic:blipFill>
-                          <a:blip r:embed="rId7" cstate="print">
+                          <a:blip r:embed="rId8" cstate="print">
                             <a:extLst>
                               <a:ext uri="{28A0092B-C50C-407E-A947-70E740481C1C}">
                                 <a14:useLocalDpi xmlns:a14="http://schemas.microsoft.com/office/drawing/2010/main" val="0"/>
@@ -1497,7 +1425,6 @@
         <w:tc>
           <w:tcPr>
             <w:tcW w:w="4961" w:type="dxa"/>
-            <w:gridSpan w:val="2"/>
             <w:vMerge w:val="restart"/>
           </w:tcPr>
           <w:p/>
@@ -1579,7 +1506,6 @@
         <w:tc>
           <w:tcPr>
             <w:tcW w:w="4961" w:type="dxa"/>
-            <w:gridSpan w:val="2"/>
             <w:vMerge/>
           </w:tcPr>
           <w:p/>
@@ -1591,26 +1517,16 @@
           <w:p/>
           <w:p>
             <w:r>
-              <w:t xml:space="preserve">Página: </w:t>
-            </w:r>
-            <w:r>
-              <w:t>2</w:t>
-            </w:r>
-            <w:r>
-              <w:t xml:space="preserve"> de </w:t>
-            </w:r>
-            <w:r>
-              <w:t>7</w:t>
+              <w:t>Página: 2</w:t>
+            </w:r>
+            <w:r>
+              <w:t xml:space="preserve"> de 6</w:t>
             </w:r>
           </w:p>
         </w:tc>
       </w:tr>
     </w:tbl>
-    <w:p>
-      <w:pPr>
-        <w:ind w:left="-1276" w:firstLine="1276"/>
-      </w:pPr>
-    </w:p>
+    <w:p/>
     <w:tbl>
       <w:tblPr>
         <w:tblStyle w:val="Tablaconcuadrcula"/>
@@ -1636,10 +1552,7 @@
             </w:r>
             <w:proofErr w:type="spellStart"/>
             <w:r>
-              <w:t>foto_</w:t>
-            </w:r>
-            <w:r>
-              <w:t>modelo_serie</w:t>
+              <w:t>foto_modelo_serie</w:t>
             </w:r>
             <w:proofErr w:type="spellEnd"/>
             <w:r>
@@ -1657,10 +1570,7 @@
             </w:r>
             <w:proofErr w:type="spellStart"/>
             <w:r>
-              <w:t>foto_</w:t>
-            </w:r>
-            <w:r>
-              <w:t>caja_cambios</w:t>
+              <w:t>foto_caja_cambios</w:t>
             </w:r>
             <w:proofErr w:type="spellEnd"/>
             <w:r>
@@ -1725,14 +1635,7 @@
                 <w:b/>
                 <w:sz w:val="18"/>
               </w:rPr>
-              <w:t xml:space="preserve"> </w:t>
-            </w:r>
-            <w:r>
-              <w:rPr>
-                <w:b/>
-                <w:sz w:val="18"/>
-              </w:rPr>
-              <w:t>{{</w:t>
+              <w:t xml:space="preserve"> {{</w:t>
             </w:r>
             <w:proofErr w:type="spellStart"/>
             <w:r>
@@ -1813,13 +1716,7 @@
           </w:tcPr>
           <w:p>
             <w:r>
-              <w:t>{{foto_</w:t>
-            </w:r>
-            <w:r>
-              <w:t>motor_1</w:t>
-            </w:r>
-            <w:r>
-              <w:t>}}</w:t>
+              <w:t>{{foto_motor_1}}</w:t>
             </w:r>
           </w:p>
         </w:tc>
@@ -1829,13 +1726,7 @@
           </w:tcPr>
           <w:p>
             <w:r>
-              <w:t>{{foto_motor_</w:t>
-            </w:r>
-            <w:r>
-              <w:t>2</w:t>
-            </w:r>
-            <w:r>
-              <w:t>}}</w:t>
+              <w:t>{{foto_motor_2}}</w:t>
             </w:r>
           </w:p>
         </w:tc>
@@ -1872,13 +1763,7 @@
               </w:rPr>
             </w:pPr>
             <w:r>
-              <w:t>{{obs_motor_</w:t>
-            </w:r>
-            <w:r>
-              <w:t>2</w:t>
-            </w:r>
-            <w:r>
-              <w:t>}}</w:t>
+              <w:t>{{obs_motor_2}}</w:t>
             </w:r>
           </w:p>
         </w:tc>
@@ -1913,13 +1798,7 @@
           </w:tcPr>
           <w:p>
             <w:r>
-              <w:t>{{foto_motor_</w:t>
-            </w:r>
-            <w:r>
-              <w:t>3</w:t>
-            </w:r>
-            <w:r>
-              <w:t>}}</w:t>
+              <w:t>{{foto_motor_3}}</w:t>
             </w:r>
           </w:p>
         </w:tc>
@@ -1930,13 +1809,7 @@
           </w:tcPr>
           <w:p>
             <w:r>
-              <w:t>{{foto_motor_</w:t>
-            </w:r>
-            <w:r>
-              <w:t>4</w:t>
-            </w:r>
-            <w:r>
-              <w:t>}}</w:t>
+              <w:t>{{foto_motor_4}}</w:t>
             </w:r>
           </w:p>
         </w:tc>
@@ -1955,13 +1828,7 @@
               <w:jc w:val="center"/>
             </w:pPr>
             <w:r>
-              <w:t>{{obs_motor_</w:t>
-            </w:r>
-            <w:r>
-              <w:t>3</w:t>
-            </w:r>
-            <w:r>
-              <w:t>}}</w:t>
+              <w:t>{{obs_motor_3}}</w:t>
             </w:r>
           </w:p>
         </w:tc>
@@ -1975,13 +1842,7 @@
               <w:jc w:val="center"/>
             </w:pPr>
             <w:r>
-              <w:t>{{obs_motor_</w:t>
-            </w:r>
-            <w:r>
-              <w:t>4</w:t>
-            </w:r>
-            <w:r>
-              <w:t>}}</w:t>
+              <w:t>{{obs_motor_4}}</w:t>
             </w:r>
           </w:p>
         </w:tc>
@@ -2001,6 +1862,7 @@
                 <w:rFonts w:ascii="Times New Roman"/>
                 <w:noProof/>
                 <w:sz w:val="20"/>
+                <w:lang w:eastAsia="es-PE"/>
               </w:rPr>
               <w:lastRenderedPageBreak/>
               <w:drawing>
@@ -2027,7 +1889,7 @@
                           <pic:cNvPicPr/>
                         </pic:nvPicPr>
                         <pic:blipFill>
-                          <a:blip r:embed="rId7" cstate="print">
+                          <a:blip r:embed="rId8" cstate="print">
                             <a:extLst>
                               <a:ext uri="{28A0092B-C50C-407E-A947-70E740481C1C}">
                                 <a14:useLocalDpi xmlns:a14="http://schemas.microsoft.com/office/drawing/2010/main" val="0"/>
@@ -2127,7 +1989,12 @@
           <w:p/>
           <w:p>
             <w:r>
-              <w:t>Versión: 03</w:t>
+              <w:t xml:space="preserve">Versión: </w:t>
+            </w:r>
+            <w:bookmarkStart w:id="0" w:name="_GoBack"/>
+            <w:bookmarkEnd w:id="0"/>
+            <w:r>
+              <w:t>03</w:t>
             </w:r>
           </w:p>
         </w:tc>
@@ -2202,13 +2069,7 @@
           </w:tcPr>
           <w:p>
             <w:r>
-              <w:t>{{foto_motor_</w:t>
-            </w:r>
-            <w:r>
-              <w:t>5</w:t>
-            </w:r>
-            <w:r>
-              <w:t>}}</w:t>
+              <w:t>{{foto_motor_5}}</w:t>
             </w:r>
           </w:p>
         </w:tc>
@@ -2218,13 +2079,7 @@
           </w:tcPr>
           <w:p>
             <w:r>
-              <w:t>{{foto_motor_</w:t>
-            </w:r>
-            <w:r>
-              <w:t>6</w:t>
-            </w:r>
-            <w:r>
-              <w:t>}}</w:t>
+              <w:t>{{foto_motor_6}}</w:t>
             </w:r>
           </w:p>
         </w:tc>
@@ -2242,13 +2097,7 @@
               <w:jc w:val="center"/>
             </w:pPr>
             <w:r>
-              <w:t>{{obs_motor_</w:t>
-            </w:r>
-            <w:r>
-              <w:t>5</w:t>
-            </w:r>
-            <w:r>
-              <w:t>}}</w:t>
+              <w:t>{{obs_motor_5}}</w:t>
             </w:r>
           </w:p>
         </w:tc>
@@ -2261,13 +2110,7 @@
               <w:jc w:val="center"/>
             </w:pPr>
             <w:r>
-              <w:t>{{obs_motor_</w:t>
-            </w:r>
-            <w:r>
-              <w:t>6</w:t>
-            </w:r>
-            <w:r>
-              <w:t>}}</w:t>
+              <w:t>{{obs_motor_6}}</w:t>
             </w:r>
           </w:p>
         </w:tc>
@@ -2299,13 +2142,7 @@
           </w:tcPr>
           <w:p>
             <w:r>
-              <w:t>{{foto_motor_</w:t>
-            </w:r>
-            <w:r>
-              <w:t>7</w:t>
-            </w:r>
-            <w:r>
-              <w:t>}}</w:t>
+              <w:t>{{foto_motor_7}}</w:t>
             </w:r>
           </w:p>
         </w:tc>
@@ -2315,13 +2152,7 @@
           </w:tcPr>
           <w:p>
             <w:r>
-              <w:t>{{foto_motor_</w:t>
-            </w:r>
-            <w:r>
-              <w:t>8</w:t>
-            </w:r>
-            <w:r>
-              <w:t>}}</w:t>
+              <w:t>{{foto_motor_8}}</w:t>
             </w:r>
           </w:p>
         </w:tc>
@@ -2339,13 +2170,7 @@
               <w:jc w:val="center"/>
             </w:pPr>
             <w:r>
-              <w:t>{{obs_motor_</w:t>
-            </w:r>
-            <w:r>
-              <w:t>7</w:t>
-            </w:r>
-            <w:r>
-              <w:t>}}</w:t>
+              <w:t>{{obs_motor_7}}</w:t>
             </w:r>
           </w:p>
         </w:tc>
@@ -2358,13 +2183,7 @@
               <w:jc w:val="center"/>
             </w:pPr>
             <w:r>
-              <w:t>{{obs_motor_</w:t>
-            </w:r>
-            <w:r>
-              <w:t>8</w:t>
-            </w:r>
-            <w:r>
-              <w:t>}}</w:t>
+              <w:t>{{obs_motor_8}}</w:t>
             </w:r>
           </w:p>
         </w:tc>
@@ -2399,13 +2218,7 @@
           </w:tcPr>
           <w:p>
             <w:r>
-              <w:t>{{foto_motor_</w:t>
-            </w:r>
-            <w:r>
-              <w:t>9</w:t>
-            </w:r>
-            <w:r>
-              <w:t>}}</w:t>
+              <w:t>{{foto_motor_9}}</w:t>
             </w:r>
           </w:p>
           <w:p/>
@@ -2417,13 +2230,7 @@
           </w:tcPr>
           <w:p>
             <w:r>
-              <w:t>{{foto_motor_</w:t>
-            </w:r>
-            <w:r>
-              <w:t>10</w:t>
-            </w:r>
-            <w:r>
-              <w:t>}}</w:t>
+              <w:t>{{foto_motor_10}}</w:t>
             </w:r>
           </w:p>
         </w:tc>
@@ -2442,13 +2249,7 @@
               <w:jc w:val="center"/>
             </w:pPr>
             <w:r>
-              <w:t>{{obs_motor_</w:t>
-            </w:r>
-            <w:r>
-              <w:t>9</w:t>
-            </w:r>
-            <w:r>
-              <w:t>}}</w:t>
+              <w:t>{{obs_motor_9}}</w:t>
             </w:r>
           </w:p>
         </w:tc>
@@ -2462,13 +2263,7 @@
               <w:jc w:val="center"/>
             </w:pPr>
             <w:r>
-              <w:t>{{obs_motor_</w:t>
-            </w:r>
-            <w:r>
-              <w:t>10</w:t>
-            </w:r>
-            <w:r>
-              <w:t>}}</w:t>
+              <w:t>{{obs_motor_10}}</w:t>
             </w:r>
           </w:p>
         </w:tc>
@@ -2488,6 +2283,7 @@
                 <w:rFonts w:ascii="Times New Roman"/>
                 <w:noProof/>
                 <w:sz w:val="20"/>
+                <w:lang w:eastAsia="es-PE"/>
               </w:rPr>
               <w:lastRenderedPageBreak/>
               <w:drawing>
@@ -2514,7 +2310,7 @@
                           <pic:cNvPicPr/>
                         </pic:nvPicPr>
                         <pic:blipFill>
-                          <a:blip r:embed="rId7" cstate="print">
+                          <a:blip r:embed="rId8" cstate="print">
                             <a:extLst>
                               <a:ext uri="{28A0092B-C50C-407E-A947-70E740481C1C}">
                                 <a14:useLocalDpi xmlns:a14="http://schemas.microsoft.com/office/drawing/2010/main" val="0"/>
@@ -2680,13 +2476,7 @@
           </w:tcPr>
           <w:p>
             <w:r>
-              <w:t>{{foto_motor_1</w:t>
-            </w:r>
-            <w:r>
-              <w:t>1</w:t>
-            </w:r>
-            <w:r>
-              <w:t>}}</w:t>
+              <w:t>{{foto_motor_11}}</w:t>
             </w:r>
           </w:p>
         </w:tc>
@@ -2696,13 +2486,7 @@
           </w:tcPr>
           <w:p>
             <w:r>
-              <w:t>{{foto_motor_1</w:t>
-            </w:r>
-            <w:r>
-              <w:t>2</w:t>
-            </w:r>
-            <w:r>
-              <w:t>}}</w:t>
+              <w:t>{{foto_motor_12}}</w:t>
             </w:r>
           </w:p>
         </w:tc>
@@ -2720,13 +2504,7 @@
               <w:jc w:val="center"/>
             </w:pPr>
             <w:r>
-              <w:t>{{obs_motor_1</w:t>
-            </w:r>
-            <w:r>
-              <w:t>1</w:t>
-            </w:r>
-            <w:r>
-              <w:t>}}</w:t>
+              <w:t>{{obs_motor_11}}</w:t>
             </w:r>
           </w:p>
         </w:tc>
@@ -2739,13 +2517,7 @@
               <w:jc w:val="center"/>
             </w:pPr>
             <w:r>
-              <w:t>{{obs_motor_1</w:t>
-            </w:r>
-            <w:r>
-              <w:t>2</w:t>
-            </w:r>
-            <w:r>
-              <w:t>}}</w:t>
+              <w:t>{{obs_motor_12}}</w:t>
             </w:r>
           </w:p>
         </w:tc>
@@ -2777,13 +2549,7 @@
           </w:tcPr>
           <w:p>
             <w:r>
-              <w:t>{{foto_motor_1</w:t>
-            </w:r>
-            <w:r>
-              <w:t>3</w:t>
-            </w:r>
-            <w:r>
-              <w:t>}}</w:t>
+              <w:t>{{foto_motor_13}}</w:t>
             </w:r>
           </w:p>
         </w:tc>
@@ -2793,13 +2559,7 @@
           </w:tcPr>
           <w:p>
             <w:r>
-              <w:t>{{foto_motor_1</w:t>
-            </w:r>
-            <w:r>
-              <w:t>4</w:t>
-            </w:r>
-            <w:r>
-              <w:t>}}</w:t>
+              <w:t>{{foto_motor_14}}</w:t>
             </w:r>
           </w:p>
         </w:tc>
@@ -2817,13 +2577,7 @@
               <w:jc w:val="center"/>
             </w:pPr>
             <w:r>
-              <w:t>{{obs_motor_1</w:t>
-            </w:r>
-            <w:r>
-              <w:t>3</w:t>
-            </w:r>
-            <w:r>
-              <w:t>}}</w:t>
+              <w:t>{{obs_motor_13}}</w:t>
             </w:r>
           </w:p>
         </w:tc>
@@ -2836,13 +2590,7 @@
               <w:jc w:val="center"/>
             </w:pPr>
             <w:r>
-              <w:t>{{obs_motor_1</w:t>
-            </w:r>
-            <w:r>
-              <w:t>4</w:t>
-            </w:r>
-            <w:r>
-              <w:t>}}</w:t>
+              <w:t>{{obs_motor_14}}</w:t>
             </w:r>
           </w:p>
         </w:tc>
@@ -2877,13 +2625,7 @@
           </w:tcPr>
           <w:p>
             <w:r>
-              <w:t>{{foto_motor_1</w:t>
-            </w:r>
-            <w:r>
-              <w:t>5</w:t>
-            </w:r>
-            <w:r>
-              <w:t>}}</w:t>
+              <w:t>{{foto_motor_15}}</w:t>
             </w:r>
           </w:p>
         </w:tc>
@@ -2894,13 +2636,7 @@
           </w:tcPr>
           <w:p>
             <w:r>
-              <w:t>{{foto_motor_1</w:t>
-            </w:r>
-            <w:r>
-              <w:t>6</w:t>
-            </w:r>
-            <w:r>
-              <w:t>}}</w:t>
+              <w:t>{{foto_motor_16}}</w:t>
             </w:r>
           </w:p>
           <w:p/>
@@ -2926,13 +2662,7 @@
               </w:rPr>
             </w:pPr>
             <w:r>
-              <w:t>{{obs_motor_1</w:t>
-            </w:r>
-            <w:r>
-              <w:t>5</w:t>
-            </w:r>
-            <w:r>
-              <w:t>}}</w:t>
+              <w:t>{{obs_motor_15}}</w:t>
             </w:r>
           </w:p>
         </w:tc>
@@ -2946,13 +2676,7 @@
               <w:jc w:val="center"/>
             </w:pPr>
             <w:r>
-              <w:t>{{obs_motor_1</w:t>
-            </w:r>
-            <w:r>
-              <w:t>6</w:t>
-            </w:r>
-            <w:r>
-              <w:t>}}</w:t>
+              <w:t>{{obs_motor_16}}</w:t>
             </w:r>
           </w:p>
         </w:tc>
@@ -2972,6 +2696,7 @@
                 <w:rFonts w:ascii="Times New Roman"/>
                 <w:noProof/>
                 <w:sz w:val="20"/>
+                <w:lang w:eastAsia="es-PE"/>
               </w:rPr>
               <w:lastRenderedPageBreak/>
               <w:drawing>
@@ -2998,7 +2723,7 @@
                           <pic:cNvPicPr/>
                         </pic:nvPicPr>
                         <pic:blipFill>
-                          <a:blip r:embed="rId7" cstate="print">
+                          <a:blip r:embed="rId8" cstate="print">
                             <a:extLst>
                               <a:ext uri="{28A0092B-C50C-407E-A947-70E740481C1C}">
                                 <a14:useLocalDpi xmlns:a14="http://schemas.microsoft.com/office/drawing/2010/main" val="0"/>
@@ -3439,13 +3164,7 @@
               </w:rPr>
             </w:pPr>
             <w:r>
-              <w:t>{{obs_motor_</w:t>
-            </w:r>
-            <w:r>
-              <w:t>21</w:t>
-            </w:r>
-            <w:r>
-              <w:t>}}</w:t>
+              <w:t>{{obs_motor_21}}</w:t>
             </w:r>
           </w:p>
         </w:tc>
@@ -3462,13 +3181,7 @@
               </w:rPr>
             </w:pPr>
             <w:r>
-              <w:t>{{obs_motor_</w:t>
-            </w:r>
-            <w:r>
-              <w:t>22</w:t>
-            </w:r>
-            <w:r>
-              <w:t>}}</w:t>
+              <w:t>{{obs_motor_22}}</w:t>
             </w:r>
           </w:p>
         </w:tc>
@@ -3502,6 +3215,7 @@
                 <w:rFonts w:ascii="Times New Roman"/>
                 <w:noProof/>
                 <w:sz w:val="20"/>
+                <w:lang w:eastAsia="es-PE"/>
               </w:rPr>
               <w:lastRenderedPageBreak/>
               <w:drawing>
@@ -3528,7 +3242,7 @@
                           <pic:cNvPicPr/>
                         </pic:nvPicPr>
                         <pic:blipFill>
-                          <a:blip r:embed="rId7" cstate="print">
+                          <a:blip r:embed="rId8" cstate="print">
                             <a:extLst>
                               <a:ext uri="{28A0092B-C50C-407E-A947-70E740481C1C}">
                                 <a14:useLocalDpi xmlns:a14="http://schemas.microsoft.com/office/drawing/2010/main" val="0"/>
@@ -3742,13 +3456,7 @@
               </w:rPr>
             </w:pPr>
             <w:r>
-              <w:t>{{obs_motor_</w:t>
-            </w:r>
-            <w:r>
-              <w:t>23</w:t>
-            </w:r>
-            <w:r>
-              <w:t>}}</w:t>
+              <w:t>{{obs_motor_23}}</w:t>
             </w:r>
           </w:p>
         </w:tc>
@@ -3765,13 +3473,7 @@
               </w:rPr>
             </w:pPr>
             <w:r>
-              <w:t>{{obs_motor_</w:t>
-            </w:r>
-            <w:r>
-              <w:t>24</w:t>
-            </w:r>
-            <w:r>
-              <w:t>}}</w:t>
+              <w:t>{{obs_motor_24}}</w:t>
             </w:r>
           </w:p>
         </w:tc>
@@ -3848,13 +3550,7 @@
               </w:rPr>
             </w:pPr>
             <w:r>
-              <w:t>{{obs_motor_</w:t>
-            </w:r>
-            <w:r>
-              <w:t>25</w:t>
-            </w:r>
-            <w:r>
-              <w:t>}}</w:t>
+              <w:t>{{obs_motor_25}}</w:t>
             </w:r>
           </w:p>
         </w:tc>
@@ -3871,13 +3567,7 @@
               </w:rPr>
             </w:pPr>
             <w:r>
-              <w:t>{{obs_motor_</w:t>
-            </w:r>
-            <w:r>
-              <w:t>26</w:t>
-            </w:r>
-            <w:r>
-              <w:t>}}</w:t>
+              <w:t>{{obs_motor_26}}</w:t>
             </w:r>
           </w:p>
         </w:tc>
@@ -3955,6 +3645,7 @@
                 <w:rFonts w:ascii="Times New Roman"/>
                 <w:noProof/>
                 <w:sz w:val="20"/>
+                <w:lang w:eastAsia="es-PE"/>
               </w:rPr>
               <w:lastRenderedPageBreak/>
               <w:drawing>
@@ -3981,7 +3672,7 @@
                           <pic:cNvPicPr/>
                         </pic:nvPicPr>
                         <pic:blipFill>
-                          <a:blip r:embed="rId7" cstate="print">
+                          <a:blip r:embed="rId8" cstate="print">
                             <a:extLst>
                               <a:ext uri="{28A0092B-C50C-407E-A947-70E740481C1C}">
                                 <a14:useLocalDpi xmlns:a14="http://schemas.microsoft.com/office/drawing/2010/main" val="0"/>
@@ -4336,7 +4027,7 @@
 </file>
 
 <file path=word/endnotes.xml><?xml version="1.0" encoding="utf-8"?>
-<w:endnotes xmlns:wpc="http://schemas.microsoft.com/office/word/2010/wordprocessingCanvas" xmlns:cx="http://schemas.microsoft.com/office/drawing/2014/chartex" xmlns:cx1="http://schemas.microsoft.com/office/drawing/2015/9/8/chartex" xmlns:cx2="http://schemas.microsoft.com/office/drawing/2015/10/21/chartex" xmlns:cx3="http://schemas.microsoft.com/office/drawing/2016/5/9/chartex" xmlns:cx4="http://schemas.microsoft.com/office/drawing/2016/5/10/chartex" xmlns:cx5="http://schemas.microsoft.com/office/drawing/2016/5/11/chartex" xmlns:cx6="http://schemas.microsoft.com/office/drawing/2016/5/12/chartex" xmlns:cx7="http://schemas.microsoft.com/office/drawing/2016/5/13/chartex" xmlns:cx8="http://schemas.microsoft.com/office/drawing/2016/5/14/chartex" xmlns:mc="http://schemas.openxmlformats.org/markup-compatibility/2006" xmlns:aink="http://schemas.microsoft.com/office/drawing/2016/ink" xmlns:am3d="http://schemas.microsoft.com/office/drawing/2017/model3d" xmlns:o="urn:schemas-microsoft-com:office:office" xmlns:r="http://schemas.openxmlformats.org/officeDocument/2006/relationships" xmlns:m="http://schemas.openxmlformats.org/officeDocument/2006/math" xmlns:v="urn:schemas-microsoft-com:vml" xmlns:wp14="http://schemas.microsoft.com/office/word/2010/wordprocessingDrawing" xmlns:wp="http://schemas.openxmlformats.org/drawingml/2006/wordprocessingDrawing" xmlns:w10="urn:schemas-microsoft-com:office:word" xmlns:w="http://schemas.openxmlformats.org/wordprocessingml/2006/main" xmlns:w14="http://schemas.microsoft.com/office/word/2010/wordml" xmlns:w15="http://schemas.microsoft.com/office/word/2012/wordml" xmlns:w16cex="http://schemas.microsoft.com/office/word/2018/wordml/cex" xmlns:w16cid="http://schemas.microsoft.com/office/word/2016/wordml/cid" xmlns:w16="http://schemas.microsoft.com/office/word/2018/wordml" xmlns:w16sdtdh="http://schemas.microsoft.com/office/word/2020/wordml/sdtdatahash" xmlns:w16se="http://schemas.microsoft.com/office/word/2015/wordml/symex" xmlns:wpg="http://schemas.microsoft.com/office/word/2010/wordprocessingGroup" xmlns:wpi="http://schemas.microsoft.com/office/word/2010/wordprocessingInk" xmlns:wne="http://schemas.microsoft.com/office/word/2006/wordml" xmlns:wps="http://schemas.microsoft.com/office/word/2010/wordprocessingShape" mc:Ignorable="w14 w15 w16se w16cid w16 w16cex w16sdtdh wp14">
+<w:endnotes xmlns:wpc="http://schemas.microsoft.com/office/word/2010/wordprocessingCanvas" xmlns:mc="http://schemas.openxmlformats.org/markup-compatibility/2006" xmlns:o="urn:schemas-microsoft-com:office:office" xmlns:r="http://schemas.openxmlformats.org/officeDocument/2006/relationships" xmlns:m="http://schemas.openxmlformats.org/officeDocument/2006/math" xmlns:v="urn:schemas-microsoft-com:vml" xmlns:wp14="http://schemas.microsoft.com/office/word/2010/wordprocessingDrawing" xmlns:wp="http://schemas.openxmlformats.org/drawingml/2006/wordprocessingDrawing" xmlns:w10="urn:schemas-microsoft-com:office:word" xmlns:w="http://schemas.openxmlformats.org/wordprocessingml/2006/main" xmlns:w14="http://schemas.microsoft.com/office/word/2010/wordml" xmlns:wpg="http://schemas.microsoft.com/office/word/2010/wordprocessingGroup" xmlns:wpi="http://schemas.microsoft.com/office/word/2010/wordprocessingInk" xmlns:wne="http://schemas.microsoft.com/office/word/2006/wordml" xmlns:wps="http://schemas.microsoft.com/office/word/2010/wordprocessingShape" mc:Ignorable="w14 wp14">
   <w:endnote w:type="separator" w:id="-1">
     <w:p>
       <w:pPr>
@@ -4361,7 +4052,7 @@
 </file>
 
 <file path=word/footnotes.xml><?xml version="1.0" encoding="utf-8"?>
-<w:footnotes xmlns:wpc="http://schemas.microsoft.com/office/word/2010/wordprocessingCanvas" xmlns:cx="http://schemas.microsoft.com/office/drawing/2014/chartex" xmlns:cx1="http://schemas.microsoft.com/office/drawing/2015/9/8/chartex" xmlns:cx2="http://schemas.microsoft.com/office/drawing/2015/10/21/chartex" xmlns:cx3="http://schemas.microsoft.com/office/drawing/2016/5/9/chartex" xmlns:cx4="http://schemas.microsoft.com/office/drawing/2016/5/10/chartex" xmlns:cx5="http://schemas.microsoft.com/office/drawing/2016/5/11/chartex" xmlns:cx6="http://schemas.microsoft.com/office/drawing/2016/5/12/chartex" xmlns:cx7="http://schemas.microsoft.com/office/drawing/2016/5/13/chartex" xmlns:cx8="http://schemas.microsoft.com/office/drawing/2016/5/14/chartex" xmlns:mc="http://schemas.openxmlformats.org/markup-compatibility/2006" xmlns:aink="http://schemas.microsoft.com/office/drawing/2016/ink" xmlns:am3d="http://schemas.microsoft.com/office/drawing/2017/model3d" xmlns:o="urn:schemas-microsoft-com:office:office" xmlns:r="http://schemas.openxmlformats.org/officeDocument/2006/relationships" xmlns:m="http://schemas.openxmlformats.org/officeDocument/2006/math" xmlns:v="urn:schemas-microsoft-com:vml" xmlns:wp14="http://schemas.microsoft.com/office/word/2010/wordprocessingDrawing" xmlns:wp="http://schemas.openxmlformats.org/drawingml/2006/wordprocessingDrawing" xmlns:w10="urn:schemas-microsoft-com:office:word" xmlns:w="http://schemas.openxmlformats.org/wordprocessingml/2006/main" xmlns:w14="http://schemas.microsoft.com/office/word/2010/wordml" xmlns:w15="http://schemas.microsoft.com/office/word/2012/wordml" xmlns:w16cex="http://schemas.microsoft.com/office/word/2018/wordml/cex" xmlns:w16cid="http://schemas.microsoft.com/office/word/2016/wordml/cid" xmlns:w16="http://schemas.microsoft.com/office/word/2018/wordml" xmlns:w16sdtdh="http://schemas.microsoft.com/office/word/2020/wordml/sdtdatahash" xmlns:w16se="http://schemas.microsoft.com/office/word/2015/wordml/symex" xmlns:wpg="http://schemas.microsoft.com/office/word/2010/wordprocessingGroup" xmlns:wpi="http://schemas.microsoft.com/office/word/2010/wordprocessingInk" xmlns:wne="http://schemas.microsoft.com/office/word/2006/wordml" xmlns:wps="http://schemas.microsoft.com/office/word/2010/wordprocessingShape" mc:Ignorable="w14 w15 w16se w16cid w16 w16cex w16sdtdh wp14">
+<w:footnotes xmlns:wpc="http://schemas.microsoft.com/office/word/2010/wordprocessingCanvas" xmlns:mc="http://schemas.openxmlformats.org/markup-compatibility/2006" xmlns:o="urn:schemas-microsoft-com:office:office" xmlns:r="http://schemas.openxmlformats.org/officeDocument/2006/relationships" xmlns:m="http://schemas.openxmlformats.org/officeDocument/2006/math" xmlns:v="urn:schemas-microsoft-com:vml" xmlns:wp14="http://schemas.microsoft.com/office/word/2010/wordprocessingDrawing" xmlns:wp="http://schemas.openxmlformats.org/drawingml/2006/wordprocessingDrawing" xmlns:w10="urn:schemas-microsoft-com:office:word" xmlns:w="http://schemas.openxmlformats.org/wordprocessingml/2006/main" xmlns:w14="http://schemas.microsoft.com/office/word/2010/wordml" xmlns:wpg="http://schemas.microsoft.com/office/word/2010/wordprocessingGroup" xmlns:wpi="http://schemas.microsoft.com/office/word/2010/wordprocessingInk" xmlns:wne="http://schemas.microsoft.com/office/word/2006/wordml" xmlns:wps="http://schemas.microsoft.com/office/word/2010/wordprocessingShape" mc:Ignorable="w14 wp14">
   <w:footnote w:type="separator" w:id="-1">
     <w:p>
       <w:pPr>
@@ -4386,8 +4077,8 @@
 </file>
 
 <file path=word/numbering.xml><?xml version="1.0" encoding="utf-8"?>
-<w:numbering xmlns:wpc="http://schemas.microsoft.com/office/word/2010/wordprocessingCanvas" xmlns:cx="http://schemas.microsoft.com/office/drawing/2014/chartex" xmlns:cx1="http://schemas.microsoft.com/office/drawing/2015/9/8/chartex" xmlns:cx2="http://schemas.microsoft.com/office/drawing/2015/10/21/chartex" xmlns:cx3="http://schemas.microsoft.com/office/drawing/2016/5/9/chartex" xmlns:cx4="http://schemas.microsoft.com/office/drawing/2016/5/10/chartex" xmlns:cx5="http://schemas.microsoft.com/office/drawing/2016/5/11/chartex" xmlns:cx6="http://schemas.microsoft.com/office/drawing/2016/5/12/chartex" xmlns:cx7="http://schemas.microsoft.com/office/drawing/2016/5/13/chartex" xmlns:cx8="http://schemas.microsoft.com/office/drawing/2016/5/14/chartex" xmlns:mc="http://schemas.openxmlformats.org/markup-compatibility/2006" xmlns:aink="http://schemas.microsoft.com/office/drawing/2016/ink" xmlns:am3d="http://schemas.microsoft.com/office/drawing/2017/model3d" xmlns:o="urn:schemas-microsoft-com:office:office" xmlns:r="http://schemas.openxmlformats.org/officeDocument/2006/relationships" xmlns:m="http://schemas.openxmlformats.org/officeDocument/2006/math" xmlns:v="urn:schemas-microsoft-com:vml" xmlns:wp14="http://schemas.microsoft.com/office/word/2010/wordprocessingDrawing" xmlns:wp="http://schemas.openxmlformats.org/drawingml/2006/wordprocessingDrawing" xmlns:w10="urn:schemas-microsoft-com:office:word" xmlns:w="http://schemas.openxmlformats.org/wordprocessingml/2006/main" xmlns:w14="http://schemas.microsoft.com/office/word/2010/wordml" xmlns:w15="http://schemas.microsoft.com/office/word/2012/wordml" xmlns:w16cex="http://schemas.microsoft.com/office/word/2018/wordml/cex" xmlns:w16cid="http://schemas.microsoft.com/office/word/2016/wordml/cid" xmlns:w16="http://schemas.microsoft.com/office/word/2018/wordml" xmlns:w16sdtdh="http://schemas.microsoft.com/office/word/2020/wordml/sdtdatahash" xmlns:w16se="http://schemas.microsoft.com/office/word/2015/wordml/symex" xmlns:wpg="http://schemas.microsoft.com/office/word/2010/wordprocessingGroup" xmlns:wpi="http://schemas.microsoft.com/office/word/2010/wordprocessingInk" xmlns:wne="http://schemas.microsoft.com/office/word/2006/wordml" xmlns:wps="http://schemas.microsoft.com/office/word/2010/wordprocessingShape" mc:Ignorable="w14 w15 w16se w16cid w16 w16cex w16sdtdh wp14">
-  <w:abstractNum w:abstractNumId="0" w15:restartNumberingAfterBreak="0">
+<w:numbering xmlns:wpc="http://schemas.microsoft.com/office/word/2010/wordprocessingCanvas" xmlns:mc="http://schemas.openxmlformats.org/markup-compatibility/2006" xmlns:o="urn:schemas-microsoft-com:office:office" xmlns:r="http://schemas.openxmlformats.org/officeDocument/2006/relationships" xmlns:m="http://schemas.openxmlformats.org/officeDocument/2006/math" xmlns:v="urn:schemas-microsoft-com:vml" xmlns:wp14="http://schemas.microsoft.com/office/word/2010/wordprocessingDrawing" xmlns:wp="http://schemas.openxmlformats.org/drawingml/2006/wordprocessingDrawing" xmlns:w10="urn:schemas-microsoft-com:office:word" xmlns:w="http://schemas.openxmlformats.org/wordprocessingml/2006/main" xmlns:w14="http://schemas.microsoft.com/office/word/2010/wordml" xmlns:wpg="http://schemas.microsoft.com/office/word/2010/wordprocessingGroup" xmlns:wpi="http://schemas.microsoft.com/office/word/2010/wordprocessingInk" xmlns:wne="http://schemas.microsoft.com/office/word/2006/wordml" xmlns:wps="http://schemas.microsoft.com/office/word/2010/wordprocessingShape" mc:Ignorable="w14 wp14">
+  <w:abstractNum w:abstractNumId="0">
     <w:nsid w:val="209946E5"/>
     <w:multiLevelType w:val="hybridMultilevel"/>
     <w:tmpl w:val="F95846B4"/>
@@ -4500,7 +4191,7 @@
       </w:rPr>
     </w:lvl>
   </w:abstractNum>
-  <w:abstractNum w:abstractNumId="1" w15:restartNumberingAfterBreak="0">
+  <w:abstractNum w:abstractNumId="1">
     <w:nsid w:val="4C9C4A80"/>
     <w:multiLevelType w:val="hybridMultilevel"/>
     <w:tmpl w:val="CB088B1A"/>
@@ -4586,7 +4277,7 @@
       </w:pPr>
     </w:lvl>
   </w:abstractNum>
-  <w:abstractNum w:abstractNumId="2" w15:restartNumberingAfterBreak="0">
+  <w:abstractNum w:abstractNumId="2">
     <w:nsid w:val="543B24FB"/>
     <w:multiLevelType w:val="hybridMultilevel"/>
     <w:tmpl w:val="A3EACF84"/>
@@ -4702,7 +4393,7 @@
       </w:rPr>
     </w:lvl>
   </w:abstractNum>
-  <w:abstractNum w:abstractNumId="3" w15:restartNumberingAfterBreak="0">
+  <w:abstractNum w:abstractNumId="3">
     <w:nsid w:val="6DD5669A"/>
     <w:multiLevelType w:val="hybridMultilevel"/>
     <w:tmpl w:val="CB4CE07E"/>
@@ -4831,7 +4522,7 @@
 </file>
 
 <file path=word/styles.xml><?xml version="1.0" encoding="utf-8"?>
-<w:styles xmlns:mc="http://schemas.openxmlformats.org/markup-compatibility/2006" xmlns:r="http://schemas.openxmlformats.org/officeDocument/2006/relationships" xmlns:w="http://schemas.openxmlformats.org/wordprocessingml/2006/main" xmlns:w14="http://schemas.microsoft.com/office/word/2010/wordml" xmlns:w15="http://schemas.microsoft.com/office/word/2012/wordml" xmlns:w16cex="http://schemas.microsoft.com/office/word/2018/wordml/cex" xmlns:w16cid="http://schemas.microsoft.com/office/word/2016/wordml/cid" xmlns:w16="http://schemas.microsoft.com/office/word/2018/wordml" xmlns:w16sdtdh="http://schemas.microsoft.com/office/word/2020/wordml/sdtdatahash" xmlns:w16se="http://schemas.microsoft.com/office/word/2015/wordml/symex" mc:Ignorable="w14 w15 w16se w16cid w16 w16cex w16sdtdh">
+<w:styles xmlns:mc="http://schemas.openxmlformats.org/markup-compatibility/2006" xmlns:r="http://schemas.openxmlformats.org/officeDocument/2006/relationships" xmlns:w="http://schemas.openxmlformats.org/wordprocessingml/2006/main" xmlns:w14="http://schemas.microsoft.com/office/word/2010/wordml" mc:Ignorable="w14">
   <w:docDefaults>
     <w:rPrDefault>
       <w:rPr>
@@ -4849,383 +4540,145 @@
       </w:pPr>
     </w:pPrDefault>
   </w:docDefaults>
-  <w:latentStyles w:defLockedState="0" w:defUIPriority="99" w:defSemiHidden="0" w:defUnhideWhenUsed="0" w:defQFormat="0" w:count="376">
-    <w:lsdException w:name="Normal" w:uiPriority="0" w:qFormat="1"/>
-    <w:lsdException w:name="heading 1" w:uiPriority="9" w:qFormat="1"/>
-    <w:lsdException w:name="heading 2" w:semiHidden="1" w:uiPriority="9" w:unhideWhenUsed="1" w:qFormat="1"/>
-    <w:lsdException w:name="heading 3" w:semiHidden="1" w:uiPriority="9" w:unhideWhenUsed="1" w:qFormat="1"/>
-    <w:lsdException w:name="heading 4" w:semiHidden="1" w:uiPriority="9" w:unhideWhenUsed="1" w:qFormat="1"/>
-    <w:lsdException w:name="heading 5" w:semiHidden="1" w:uiPriority="9" w:unhideWhenUsed="1" w:qFormat="1"/>
-    <w:lsdException w:name="heading 6" w:semiHidden="1" w:uiPriority="9" w:unhideWhenUsed="1" w:qFormat="1"/>
-    <w:lsdException w:name="heading 7" w:semiHidden="1" w:uiPriority="9" w:unhideWhenUsed="1" w:qFormat="1"/>
-    <w:lsdException w:name="heading 8" w:semiHidden="1" w:uiPriority="9" w:unhideWhenUsed="1" w:qFormat="1"/>
-    <w:lsdException w:name="heading 9" w:semiHidden="1" w:uiPriority="9" w:unhideWhenUsed="1" w:qFormat="1"/>
-    <w:lsdException w:name="index 1" w:semiHidden="1" w:unhideWhenUsed="1"/>
-    <w:lsdException w:name="index 2" w:semiHidden="1" w:unhideWhenUsed="1"/>
-    <w:lsdException w:name="index 3" w:semiHidden="1" w:unhideWhenUsed="1"/>
-    <w:lsdException w:name="index 4" w:semiHidden="1" w:unhideWhenUsed="1"/>
-    <w:lsdException w:name="index 5" w:semiHidden="1" w:unhideWhenUsed="1"/>
-    <w:lsdException w:name="index 6" w:semiHidden="1" w:unhideWhenUsed="1"/>
-    <w:lsdException w:name="index 7" w:semiHidden="1" w:unhideWhenUsed="1"/>
-    <w:lsdException w:name="index 8" w:semiHidden="1" w:unhideWhenUsed="1"/>
-    <w:lsdException w:name="index 9" w:semiHidden="1" w:unhideWhenUsed="1"/>
-    <w:lsdException w:name="toc 1" w:semiHidden="1" w:uiPriority="39" w:unhideWhenUsed="1"/>
-    <w:lsdException w:name="toc 2" w:semiHidden="1" w:uiPriority="39" w:unhideWhenUsed="1"/>
-    <w:lsdException w:name="toc 3" w:semiHidden="1" w:uiPriority="39" w:unhideWhenUsed="1"/>
-    <w:lsdException w:name="toc 4" w:semiHidden="1" w:uiPriority="39" w:unhideWhenUsed="1"/>
-    <w:lsdException w:name="toc 5" w:semiHidden="1" w:uiPriority="39" w:unhideWhenUsed="1"/>
-    <w:lsdException w:name="toc 6" w:semiHidden="1" w:uiPriority="39" w:unhideWhenUsed="1"/>
-    <w:lsdException w:name="toc 7" w:semiHidden="1" w:uiPriority="39" w:unhideWhenUsed="1"/>
-    <w:lsdException w:name="toc 8" w:semiHidden="1" w:uiPriority="39" w:unhideWhenUsed="1"/>
-    <w:lsdException w:name="toc 9" w:semiHidden="1" w:uiPriority="39" w:unhideWhenUsed="1"/>
-    <w:lsdException w:name="Normal Indent" w:semiHidden="1" w:unhideWhenUsed="1"/>
-    <w:lsdException w:name="footnote text" w:semiHidden="1" w:unhideWhenUsed="1"/>
-    <w:lsdException w:name="annotation text" w:semiHidden="1" w:unhideWhenUsed="1"/>
-    <w:lsdException w:name="header" w:semiHidden="1" w:unhideWhenUsed="1"/>
-    <w:lsdException w:name="footer" w:semiHidden="1" w:unhideWhenUsed="1"/>
-    <w:lsdException w:name="index heading" w:semiHidden="1" w:unhideWhenUsed="1"/>
-    <w:lsdException w:name="caption" w:semiHidden="1" w:uiPriority="35" w:unhideWhenUsed="1" w:qFormat="1"/>
-    <w:lsdException w:name="table of figures" w:semiHidden="1" w:unhideWhenUsed="1"/>
-    <w:lsdException w:name="envelope address" w:semiHidden="1" w:unhideWhenUsed="1"/>
-    <w:lsdException w:name="envelope return" w:semiHidden="1" w:unhideWhenUsed="1"/>
-    <w:lsdException w:name="footnote reference" w:semiHidden="1" w:unhideWhenUsed="1"/>
-    <w:lsdException w:name="annotation reference" w:semiHidden="1" w:unhideWhenUsed="1"/>
-    <w:lsdException w:name="line number" w:semiHidden="1" w:unhideWhenUsed="1"/>
-    <w:lsdException w:name="page number" w:semiHidden="1" w:unhideWhenUsed="1"/>
-    <w:lsdException w:name="endnote reference" w:semiHidden="1" w:unhideWhenUsed="1"/>
-    <w:lsdException w:name="endnote text" w:semiHidden="1" w:unhideWhenUsed="1"/>
-    <w:lsdException w:name="table of authorities" w:semiHidden="1" w:unhideWhenUsed="1"/>
-    <w:lsdException w:name="macro" w:semiHidden="1" w:unhideWhenUsed="1"/>
-    <w:lsdException w:name="toa heading" w:semiHidden="1" w:unhideWhenUsed="1"/>
-    <w:lsdException w:name="List" w:semiHidden="1" w:unhideWhenUsed="1"/>
-    <w:lsdException w:name="List Bullet" w:semiHidden="1" w:unhideWhenUsed="1"/>
-    <w:lsdException w:name="List Number" w:semiHidden="1" w:unhideWhenUsed="1"/>
-    <w:lsdException w:name="List 2" w:semiHidden="1" w:unhideWhenUsed="1"/>
-    <w:lsdException w:name="List 3" w:semiHidden="1" w:unhideWhenUsed="1"/>
-    <w:lsdException w:name="List 4" w:semiHidden="1" w:unhideWhenUsed="1"/>
-    <w:lsdException w:name="List 5" w:semiHidden="1" w:unhideWhenUsed="1"/>
-    <w:lsdException w:name="List Bullet 2" w:semiHidden="1" w:unhideWhenUsed="1"/>
-    <w:lsdException w:name="List Bullet 3" w:semiHidden="1" w:unhideWhenUsed="1"/>
-    <w:lsdException w:name="List Bullet 4" w:semiHidden="1" w:unhideWhenUsed="1"/>
-    <w:lsdException w:name="List Bullet 5" w:semiHidden="1" w:unhideWhenUsed="1"/>
-    <w:lsdException w:name="List Number 2" w:semiHidden="1" w:unhideWhenUsed="1"/>
-    <w:lsdException w:name="List Number 3" w:semiHidden="1" w:unhideWhenUsed="1"/>
-    <w:lsdException w:name="List Number 4" w:semiHidden="1" w:unhideWhenUsed="1"/>
-    <w:lsdException w:name="List Number 5" w:semiHidden="1" w:unhideWhenUsed="1"/>
-    <w:lsdException w:name="Title" w:uiPriority="10" w:qFormat="1"/>
-    <w:lsdException w:name="Closing" w:semiHidden="1" w:unhideWhenUsed="1"/>
-    <w:lsdException w:name="Signature" w:semiHidden="1" w:unhideWhenUsed="1"/>
-    <w:lsdException w:name="Default Paragraph Font" w:semiHidden="1" w:uiPriority="1" w:unhideWhenUsed="1"/>
-    <w:lsdException w:name="Body Text" w:semiHidden="1" w:uiPriority="1" w:unhideWhenUsed="1" w:qFormat="1"/>
-    <w:lsdException w:name="Body Text Indent" w:semiHidden="1" w:unhideWhenUsed="1"/>
-    <w:lsdException w:name="List Continue" w:semiHidden="1" w:unhideWhenUsed="1"/>
-    <w:lsdException w:name="List Continue 2" w:semiHidden="1" w:unhideWhenUsed="1"/>
-    <w:lsdException w:name="List Continue 3" w:semiHidden="1" w:unhideWhenUsed="1"/>
-    <w:lsdException w:name="List Continue 4" w:semiHidden="1" w:unhideWhenUsed="1"/>
-    <w:lsdException w:name="List Continue 5" w:semiHidden="1" w:unhideWhenUsed="1"/>
-    <w:lsdException w:name="Message Header" w:semiHidden="1" w:unhideWhenUsed="1"/>
-    <w:lsdException w:name="Subtitle" w:uiPriority="11" w:qFormat="1"/>
-    <w:lsdException w:name="Salutation" w:semiHidden="1" w:unhideWhenUsed="1"/>
-    <w:lsdException w:name="Date" w:semiHidden="1" w:unhideWhenUsed="1"/>
-    <w:lsdException w:name="Body Text First Indent" w:semiHidden="1" w:unhideWhenUsed="1"/>
-    <w:lsdException w:name="Body Text First Indent 2" w:semiHidden="1" w:unhideWhenUsed="1"/>
-    <w:lsdException w:name="Note Heading" w:semiHidden="1" w:unhideWhenUsed="1"/>
-    <w:lsdException w:name="Body Text 2" w:semiHidden="1" w:unhideWhenUsed="1"/>
-    <w:lsdException w:name="Body Text 3" w:semiHidden="1" w:unhideWhenUsed="1"/>
-    <w:lsdException w:name="Body Text Indent 2" w:semiHidden="1" w:unhideWhenUsed="1"/>
-    <w:lsdException w:name="Body Text Indent 3" w:semiHidden="1" w:unhideWhenUsed="1"/>
-    <w:lsdException w:name="Block Text" w:semiHidden="1" w:unhideWhenUsed="1"/>
-    <w:lsdException w:name="Hyperlink" w:semiHidden="1" w:unhideWhenUsed="1"/>
-    <w:lsdException w:name="FollowedHyperlink" w:semiHidden="1" w:unhideWhenUsed="1"/>
-    <w:lsdException w:name="Strong" w:uiPriority="22" w:qFormat="1"/>
-    <w:lsdException w:name="Emphasis" w:uiPriority="20" w:qFormat="1"/>
-    <w:lsdException w:name="Document Map" w:semiHidden="1" w:unhideWhenUsed="1"/>
-    <w:lsdException w:name="Plain Text" w:semiHidden="1" w:unhideWhenUsed="1"/>
-    <w:lsdException w:name="E-mail Signature" w:semiHidden="1" w:unhideWhenUsed="1"/>
-    <w:lsdException w:name="HTML Top of Form" w:semiHidden="1" w:unhideWhenUsed="1"/>
-    <w:lsdException w:name="HTML Bottom of Form" w:semiHidden="1" w:unhideWhenUsed="1"/>
-    <w:lsdException w:name="Normal (Web)" w:semiHidden="1" w:unhideWhenUsed="1"/>
-    <w:lsdException w:name="HTML Acronym" w:semiHidden="1" w:unhideWhenUsed="1"/>
-    <w:lsdException w:name="HTML Address" w:semiHidden="1" w:unhideWhenUsed="1"/>
-    <w:lsdException w:name="HTML Cite" w:semiHidden="1" w:unhideWhenUsed="1"/>
-    <w:lsdException w:name="HTML Code" w:semiHidden="1" w:unhideWhenUsed="1"/>
-    <w:lsdException w:name="HTML Definition" w:semiHidden="1" w:unhideWhenUsed="1"/>
-    <w:lsdException w:name="HTML Keyboard" w:semiHidden="1" w:unhideWhenUsed="1"/>
-    <w:lsdException w:name="HTML Preformatted" w:semiHidden="1" w:unhideWhenUsed="1"/>
-    <w:lsdException w:name="HTML Sample" w:semiHidden="1" w:unhideWhenUsed="1"/>
-    <w:lsdException w:name="HTML Typewriter" w:semiHidden="1" w:unhideWhenUsed="1"/>
-    <w:lsdException w:name="HTML Variable" w:semiHidden="1" w:unhideWhenUsed="1"/>
-    <w:lsdException w:name="Normal Table" w:semiHidden="1" w:unhideWhenUsed="1"/>
-    <w:lsdException w:name="annotation subject" w:semiHidden="1" w:unhideWhenUsed="1"/>
-    <w:lsdException w:name="No List" w:semiHidden="1" w:unhideWhenUsed="1"/>
-    <w:lsdException w:name="Outline List 1" w:semiHidden="1" w:unhideWhenUsed="1"/>
-    <w:lsdException w:name="Outline List 2" w:semiHidden="1" w:unhideWhenUsed="1"/>
-    <w:lsdException w:name="Outline List 3" w:semiHidden="1" w:unhideWhenUsed="1"/>
-    <w:lsdException w:name="Table Simple 1" w:semiHidden="1" w:unhideWhenUsed="1"/>
-    <w:lsdException w:name="Table Simple 2" w:semiHidden="1" w:unhideWhenUsed="1"/>
-    <w:lsdException w:name="Table Simple 3" w:semiHidden="1" w:unhideWhenUsed="1"/>
-    <w:lsdException w:name="Table Classic 1" w:semiHidden="1" w:unhideWhenUsed="1"/>
-    <w:lsdException w:name="Table Classic 2" w:semiHidden="1" w:unhideWhenUsed="1"/>
-    <w:lsdException w:name="Table Classic 3" w:semiHidden="1" w:unhideWhenUsed="1"/>
-    <w:lsdException w:name="Table Classic 4" w:semiHidden="1" w:unhideWhenUsed="1"/>
-    <w:lsdException w:name="Table Colorful 1" w:semiHidden="1" w:unhideWhenUsed="1"/>
-    <w:lsdException w:name="Table Colorful 2" w:semiHidden="1" w:unhideWhenUsed="1"/>
-    <w:lsdException w:name="Table Colorful 3" w:semiHidden="1" w:unhideWhenUsed="1"/>
-    <w:lsdException w:name="Table Columns 1" w:semiHidden="1" w:unhideWhenUsed="1"/>
-    <w:lsdException w:name="Table Columns 2" w:semiHidden="1" w:unhideWhenUsed="1"/>
-    <w:lsdException w:name="Table Columns 3" w:semiHidden="1" w:unhideWhenUsed="1"/>
-    <w:lsdException w:name="Table Columns 4" w:semiHidden="1" w:unhideWhenUsed="1"/>
-    <w:lsdException w:name="Table Columns 5" w:semiHidden="1" w:unhideWhenUsed="1"/>
-    <w:lsdException w:name="Table Grid 1" w:semiHidden="1" w:unhideWhenUsed="1"/>
-    <w:lsdException w:name="Table Grid 2" w:semiHidden="1" w:unhideWhenUsed="1"/>
-    <w:lsdException w:name="Table Grid 3" w:semiHidden="1" w:unhideWhenUsed="1"/>
-    <w:lsdException w:name="Table Grid 4" w:semiHidden="1" w:unhideWhenUsed="1"/>
-    <w:lsdException w:name="Table Grid 5" w:semiHidden="1" w:unhideWhenUsed="1"/>
-    <w:lsdException w:name="Table Grid 6" w:semiHidden="1" w:unhideWhenUsed="1"/>
-    <w:lsdException w:name="Table Grid 7" w:semiHidden="1" w:unhideWhenUsed="1"/>
-    <w:lsdException w:name="Table Grid 8" w:semiHidden="1" w:unhideWhenUsed="1"/>
-    <w:lsdException w:name="Table List 1" w:semiHidden="1" w:unhideWhenUsed="1"/>
-    <w:lsdException w:name="Table List 2" w:semiHidden="1" w:unhideWhenUsed="1"/>
-    <w:lsdException w:name="Table List 3" w:semiHidden="1" w:unhideWhenUsed="1"/>
-    <w:lsdException w:name="Table List 4" w:semiHidden="1" w:unhideWhenUsed="1"/>
-    <w:lsdException w:name="Table List 5" w:semiHidden="1" w:unhideWhenUsed="1"/>
-    <w:lsdException w:name="Table List 6" w:semiHidden="1" w:unhideWhenUsed="1"/>
-    <w:lsdException w:name="Table List 7" w:semiHidden="1" w:unhideWhenUsed="1"/>
-    <w:lsdException w:name="Table List 8" w:semiHidden="1" w:unhideWhenUsed="1"/>
-    <w:lsdException w:name="Table 3D effects 1" w:semiHidden="1" w:unhideWhenUsed="1"/>
-    <w:lsdException w:name="Table 3D effects 2" w:semiHidden="1" w:unhideWhenUsed="1"/>
-    <w:lsdException w:name="Table 3D effects 3" w:semiHidden="1" w:unhideWhenUsed="1"/>
-    <w:lsdException w:name="Table Contemporary" w:semiHidden="1" w:unhideWhenUsed="1"/>
-    <w:lsdException w:name="Table Elegant" w:semiHidden="1" w:unhideWhenUsed="1"/>
-    <w:lsdException w:name="Table Professional" w:semiHidden="1" w:unhideWhenUsed="1"/>
-    <w:lsdException w:name="Table Subtle 1" w:semiHidden="1" w:unhideWhenUsed="1"/>
-    <w:lsdException w:name="Table Subtle 2" w:semiHidden="1" w:unhideWhenUsed="1"/>
-    <w:lsdException w:name="Table Web 1" w:semiHidden="1" w:unhideWhenUsed="1"/>
-    <w:lsdException w:name="Table Web 2" w:semiHidden="1" w:unhideWhenUsed="1"/>
-    <w:lsdException w:name="Table Web 3" w:semiHidden="1" w:unhideWhenUsed="1"/>
-    <w:lsdException w:name="Balloon Text" w:semiHidden="1" w:unhideWhenUsed="1"/>
-    <w:lsdException w:name="Table Grid" w:uiPriority="39"/>
-    <w:lsdException w:name="Table Theme" w:semiHidden="1" w:unhideWhenUsed="1"/>
-    <w:lsdException w:name="Placeholder Text" w:semiHidden="1"/>
-    <w:lsdException w:name="No Spacing" w:uiPriority="1" w:qFormat="1"/>
-    <w:lsdException w:name="Light Shading" w:uiPriority="60"/>
-    <w:lsdException w:name="Light List" w:uiPriority="61"/>
-    <w:lsdException w:name="Light Grid" w:uiPriority="62"/>
-    <w:lsdException w:name="Medium Shading 1" w:uiPriority="63"/>
-    <w:lsdException w:name="Medium Shading 2" w:uiPriority="64"/>
-    <w:lsdException w:name="Medium List 1" w:uiPriority="65"/>
-    <w:lsdException w:name="Medium List 2" w:uiPriority="66"/>
-    <w:lsdException w:name="Medium Grid 1" w:uiPriority="67"/>
-    <w:lsdException w:name="Medium Grid 2" w:uiPriority="68"/>
-    <w:lsdException w:name="Medium Grid 3" w:uiPriority="69"/>
-    <w:lsdException w:name="Dark List" w:uiPriority="70"/>
-    <w:lsdException w:name="Colorful Shading" w:uiPriority="71"/>
-    <w:lsdException w:name="Colorful List" w:uiPriority="72"/>
-    <w:lsdException w:name="Colorful Grid" w:uiPriority="73"/>
-    <w:lsdException w:name="Light Shading Accent 1" w:uiPriority="60"/>
-    <w:lsdException w:name="Light List Accent 1" w:uiPriority="61"/>
-    <w:lsdException w:name="Light Grid Accent 1" w:uiPriority="62"/>
-    <w:lsdException w:name="Medium Shading 1 Accent 1" w:uiPriority="63"/>
-    <w:lsdException w:name="Medium Shading 2 Accent 1" w:uiPriority="64"/>
-    <w:lsdException w:name="Medium List 1 Accent 1" w:uiPriority="65"/>
-    <w:lsdException w:name="Revision" w:semiHidden="1"/>
-    <w:lsdException w:name="List Paragraph" w:uiPriority="1" w:qFormat="1"/>
-    <w:lsdException w:name="Quote" w:uiPriority="29" w:qFormat="1"/>
-    <w:lsdException w:name="Intense Quote" w:uiPriority="30" w:qFormat="1"/>
-    <w:lsdException w:name="Medium List 2 Accent 1" w:uiPriority="66"/>
-    <w:lsdException w:name="Medium Grid 1 Accent 1" w:uiPriority="67"/>
-    <w:lsdException w:name="Medium Grid 2 Accent 1" w:uiPriority="68"/>
-    <w:lsdException w:name="Medium Grid 3 Accent 1" w:uiPriority="69"/>
-    <w:lsdException w:name="Dark List Accent 1" w:uiPriority="70"/>
-    <w:lsdException w:name="Colorful Shading Accent 1" w:uiPriority="71"/>
-    <w:lsdException w:name="Colorful List Accent 1" w:uiPriority="72"/>
-    <w:lsdException w:name="Colorful Grid Accent 1" w:uiPriority="73"/>
-    <w:lsdException w:name="Light Shading Accent 2" w:uiPriority="60"/>
-    <w:lsdException w:name="Light List Accent 2" w:uiPriority="61"/>
-    <w:lsdException w:name="Light Grid Accent 2" w:uiPriority="62"/>
-    <w:lsdException w:name="Medium Shading 1 Accent 2" w:uiPriority="63"/>
-    <w:lsdException w:name="Medium Shading 2 Accent 2" w:uiPriority="64"/>
-    <w:lsdException w:name="Medium List 1 Accent 2" w:uiPriority="65"/>
-    <w:lsdException w:name="Medium List 2 Accent 2" w:uiPriority="66"/>
-    <w:lsdException w:name="Medium Grid 1 Accent 2" w:uiPriority="67"/>
-    <w:lsdException w:name="Medium Grid 2 Accent 2" w:uiPriority="68"/>
-    <w:lsdException w:name="Medium Grid 3 Accent 2" w:uiPriority="69"/>
-    <w:lsdException w:name="Dark List Accent 2" w:uiPriority="70"/>
-    <w:lsdException w:name="Colorful Shading Accent 2" w:uiPriority="71"/>
-    <w:lsdException w:name="Colorful List Accent 2" w:uiPriority="72"/>
-    <w:lsdException w:name="Colorful Grid Accent 2" w:uiPriority="73"/>
-    <w:lsdException w:name="Light Shading Accent 3" w:uiPriority="60"/>
-    <w:lsdException w:name="Light List Accent 3" w:uiPriority="61"/>
-    <w:lsdException w:name="Light Grid Accent 3" w:uiPriority="62"/>
-    <w:lsdException w:name="Medium Shading 1 Accent 3" w:uiPriority="63"/>
-    <w:lsdException w:name="Medium Shading 2 Accent 3" w:uiPriority="64"/>
-    <w:lsdException w:name="Medium List 1 Accent 3" w:uiPriority="65"/>
-    <w:lsdException w:name="Medium List 2 Accent 3" w:uiPriority="66"/>
-    <w:lsdException w:name="Medium Grid 1 Accent 3" w:uiPriority="67"/>
-    <w:lsdException w:name="Medium Grid 2 Accent 3" w:uiPriority="68"/>
-    <w:lsdException w:name="Medium Grid 3 Accent 3" w:uiPriority="69"/>
-    <w:lsdException w:name="Dark List Accent 3" w:uiPriority="70"/>
-    <w:lsdException w:name="Colorful Shading Accent 3" w:uiPriority="71"/>
-    <w:lsdException w:name="Colorful List Accent 3" w:uiPriority="72"/>
-    <w:lsdException w:name="Colorful Grid Accent 3" w:uiPriority="73"/>
-    <w:lsdException w:name="Light Shading Accent 4" w:uiPriority="60"/>
-    <w:lsdException w:name="Light List Accent 4" w:uiPriority="61"/>
-    <w:lsdException w:name="Light Grid Accent 4" w:uiPriority="62"/>
-    <w:lsdException w:name="Medium Shading 1 Accent 4" w:uiPriority="63"/>
-    <w:lsdException w:name="Medium Shading 2 Accent 4" w:uiPriority="64"/>
-    <w:lsdException w:name="Medium List 1 Accent 4" w:uiPriority="65"/>
-    <w:lsdException w:name="Medium List 2 Accent 4" w:uiPriority="66"/>
-    <w:lsdException w:name="Medium Grid 1 Accent 4" w:uiPriority="67"/>
-    <w:lsdException w:name="Medium Grid 2 Accent 4" w:uiPriority="68"/>
-    <w:lsdException w:name="Medium Grid 3 Accent 4" w:uiPriority="69"/>
-    <w:lsdException w:name="Dark List Accent 4" w:uiPriority="70"/>
-    <w:lsdException w:name="Colorful Shading Accent 4" w:uiPriority="71"/>
-    <w:lsdException w:name="Colorful List Accent 4" w:uiPriority="72"/>
-    <w:lsdException w:name="Colorful Grid Accent 4" w:uiPriority="73"/>
-    <w:lsdException w:name="Light Shading Accent 5" w:uiPriority="60"/>
-    <w:lsdException w:name="Light List Accent 5" w:uiPriority="61"/>
-    <w:lsdException w:name="Light Grid Accent 5" w:uiPriority="62"/>
-    <w:lsdException w:name="Medium Shading 1 Accent 5" w:uiPriority="63"/>
-    <w:lsdException w:name="Medium Shading 2 Accent 5" w:uiPriority="64"/>
-    <w:lsdException w:name="Medium List 1 Accent 5" w:uiPriority="65"/>
-    <w:lsdException w:name="Medium List 2 Accent 5" w:uiPriority="66"/>
-    <w:lsdException w:name="Medium Grid 1 Accent 5" w:uiPriority="67"/>
-    <w:lsdException w:name="Medium Grid 2 Accent 5" w:uiPriority="68"/>
-    <w:lsdException w:name="Medium Grid 3 Accent 5" w:uiPriority="69"/>
-    <w:lsdException w:name="Dark List Accent 5" w:uiPriority="70"/>
-    <w:lsdException w:name="Colorful Shading Accent 5" w:uiPriority="71"/>
-    <w:lsdException w:name="Colorful List Accent 5" w:uiPriority="72"/>
-    <w:lsdException w:name="Colorful Grid Accent 5" w:uiPriority="73"/>
-    <w:lsdException w:name="Light Shading Accent 6" w:uiPriority="60"/>
-    <w:lsdException w:name="Light List Accent 6" w:uiPriority="61"/>
-    <w:lsdException w:name="Light Grid Accent 6" w:uiPriority="62"/>
-    <w:lsdException w:name="Medium Shading 1 Accent 6" w:uiPriority="63"/>
-    <w:lsdException w:name="Medium Shading 2 Accent 6" w:uiPriority="64"/>
-    <w:lsdException w:name="Medium List 1 Accent 6" w:uiPriority="65"/>
-    <w:lsdException w:name="Medium List 2 Accent 6" w:uiPriority="66"/>
-    <w:lsdException w:name="Medium Grid 1 Accent 6" w:uiPriority="67"/>
-    <w:lsdException w:name="Medium Grid 2 Accent 6" w:uiPriority="68"/>
-    <w:lsdException w:name="Medium Grid 3 Accent 6" w:uiPriority="69"/>
-    <w:lsdException w:name="Dark List Accent 6" w:uiPriority="70"/>
-    <w:lsdException w:name="Colorful Shading Accent 6" w:uiPriority="71"/>
-    <w:lsdException w:name="Colorful List Accent 6" w:uiPriority="72"/>
-    <w:lsdException w:name="Colorful Grid Accent 6" w:uiPriority="73"/>
-    <w:lsdException w:name="Subtle Emphasis" w:uiPriority="19" w:qFormat="1"/>
-    <w:lsdException w:name="Intense Emphasis" w:uiPriority="21" w:qFormat="1"/>
-    <w:lsdException w:name="Subtle Reference" w:uiPriority="31" w:qFormat="1"/>
-    <w:lsdException w:name="Intense Reference" w:uiPriority="32" w:qFormat="1"/>
-    <w:lsdException w:name="Book Title" w:uiPriority="33" w:qFormat="1"/>
-    <w:lsdException w:name="Bibliography" w:semiHidden="1" w:uiPriority="37" w:unhideWhenUsed="1"/>
-    <w:lsdException w:name="TOC Heading" w:semiHidden="1" w:uiPriority="39" w:unhideWhenUsed="1" w:qFormat="1"/>
-    <w:lsdException w:name="Plain Table 1" w:uiPriority="41"/>
-    <w:lsdException w:name="Plain Table 2" w:uiPriority="42"/>
-    <w:lsdException w:name="Plain Table 3" w:uiPriority="43"/>
-    <w:lsdException w:name="Plain Table 4" w:uiPriority="44"/>
-    <w:lsdException w:name="Plain Table 5" w:uiPriority="45"/>
-    <w:lsdException w:name="Grid Table Light" w:uiPriority="40"/>
-    <w:lsdException w:name="Grid Table 1 Light" w:uiPriority="46"/>
-    <w:lsdException w:name="Grid Table 2" w:uiPriority="47"/>
-    <w:lsdException w:name="Grid Table 3" w:uiPriority="48"/>
-    <w:lsdException w:name="Grid Table 4" w:uiPriority="49"/>
-    <w:lsdException w:name="Grid Table 5 Dark" w:uiPriority="50"/>
-    <w:lsdException w:name="Grid Table 6 Colorful" w:uiPriority="51"/>
-    <w:lsdException w:name="Grid Table 7 Colorful" w:uiPriority="52"/>
-    <w:lsdException w:name="Grid Table 1 Light Accent 1" w:uiPriority="46"/>
-    <w:lsdException w:name="Grid Table 2 Accent 1" w:uiPriority="47"/>
-    <w:lsdException w:name="Grid Table 3 Accent 1" w:uiPriority="48"/>
-    <w:lsdException w:name="Grid Table 4 Accent 1" w:uiPriority="49"/>
-    <w:lsdException w:name="Grid Table 5 Dark Accent 1" w:uiPriority="50"/>
-    <w:lsdException w:name="Grid Table 6 Colorful Accent 1" w:uiPriority="51"/>
-    <w:lsdException w:name="Grid Table 7 Colorful Accent 1" w:uiPriority="52"/>
-    <w:lsdException w:name="Grid Table 1 Light Accent 2" w:uiPriority="46"/>
-    <w:lsdException w:name="Grid Table 2 Accent 2" w:uiPriority="47"/>
-    <w:lsdException w:name="Grid Table 3 Accent 2" w:uiPriority="48"/>
-    <w:lsdException w:name="Grid Table 4 Accent 2" w:uiPriority="49"/>
-    <w:lsdException w:name="Grid Table 5 Dark Accent 2" w:uiPriority="50"/>
-    <w:lsdException w:name="Grid Table 6 Colorful Accent 2" w:uiPriority="51"/>
-    <w:lsdException w:name="Grid Table 7 Colorful Accent 2" w:uiPriority="52"/>
-    <w:lsdException w:name="Grid Table 1 Light Accent 3" w:uiPriority="46"/>
-    <w:lsdException w:name="Grid Table 2 Accent 3" w:uiPriority="47"/>
-    <w:lsdException w:name="Grid Table 3 Accent 3" w:uiPriority="48"/>
-    <w:lsdException w:name="Grid Table 4 Accent 3" w:uiPriority="49"/>
-    <w:lsdException w:name="Grid Table 5 Dark Accent 3" w:uiPriority="50"/>
-    <w:lsdException w:name="Grid Table 6 Colorful Accent 3" w:uiPriority="51"/>
-    <w:lsdException w:name="Grid Table 7 Colorful Accent 3" w:uiPriority="52"/>
-    <w:lsdException w:name="Grid Table 1 Light Accent 4" w:uiPriority="46"/>
-    <w:lsdException w:name="Grid Table 2 Accent 4" w:uiPriority="47"/>
-    <w:lsdException w:name="Grid Table 3 Accent 4" w:uiPriority="48"/>
-    <w:lsdException w:name="Grid Table 4 Accent 4" w:uiPriority="49"/>
-    <w:lsdException w:name="Grid Table 5 Dark Accent 4" w:uiPriority="50"/>
-    <w:lsdException w:name="Grid Table 6 Colorful Accent 4" w:uiPriority="51"/>
-    <w:lsdException w:name="Grid Table 7 Colorful Accent 4" w:uiPriority="52"/>
-    <w:lsdException w:name="Grid Table 1 Light Accent 5" w:uiPriority="46"/>
-    <w:lsdException w:name="Grid Table 2 Accent 5" w:uiPriority="47"/>
-    <w:lsdException w:name="Grid Table 3 Accent 5" w:uiPriority="48"/>
-    <w:lsdException w:name="Grid Table 4 Accent 5" w:uiPriority="49"/>
-    <w:lsdException w:name="Grid Table 5 Dark Accent 5" w:uiPriority="50"/>
-    <w:lsdException w:name="Grid Table 6 Colorful Accent 5" w:uiPriority="51"/>
-    <w:lsdException w:name="Grid Table 7 Colorful Accent 5" w:uiPriority="52"/>
-    <w:lsdException w:name="Grid Table 1 Light Accent 6" w:uiPriority="46"/>
-    <w:lsdException w:name="Grid Table 2 Accent 6" w:uiPriority="47"/>
-    <w:lsdException w:name="Grid Table 3 Accent 6" w:uiPriority="48"/>
-    <w:lsdException w:name="Grid Table 4 Accent 6" w:uiPriority="49"/>
-    <w:lsdException w:name="Grid Table 5 Dark Accent 6" w:uiPriority="50"/>
-    <w:lsdException w:name="Grid Table 6 Colorful Accent 6" w:uiPriority="51"/>
-    <w:lsdException w:name="Grid Table 7 Colorful Accent 6" w:uiPriority="52"/>
-    <w:lsdException w:name="List Table 1 Light" w:uiPriority="46"/>
-    <w:lsdException w:name="List Table 2" w:uiPriority="47"/>
-    <w:lsdException w:name="List Table 3" w:uiPriority="48"/>
-    <w:lsdException w:name="List Table 4" w:uiPriority="49"/>
-    <w:lsdException w:name="List Table 5 Dark" w:uiPriority="50"/>
-    <w:lsdException w:name="List Table 6 Colorful" w:uiPriority="51"/>
-    <w:lsdException w:name="List Table 7 Colorful" w:uiPriority="52"/>
-    <w:lsdException w:name="List Table 1 Light Accent 1" w:uiPriority="46"/>
-    <w:lsdException w:name="List Table 2 Accent 1" w:uiPriority="47"/>
-    <w:lsdException w:name="List Table 3 Accent 1" w:uiPriority="48"/>
-    <w:lsdException w:name="List Table 4 Accent 1" w:uiPriority="49"/>
-    <w:lsdException w:name="List Table 5 Dark Accent 1" w:uiPriority="50"/>
-    <w:lsdException w:name="List Table 6 Colorful Accent 1" w:uiPriority="51"/>
-    <w:lsdException w:name="List Table 7 Colorful Accent 1" w:uiPriority="52"/>
-    <w:lsdException w:name="List Table 1 Light Accent 2" w:uiPriority="46"/>
-    <w:lsdException w:name="List Table 2 Accent 2" w:uiPriority="47"/>
-    <w:lsdException w:name="List Table 3 Accent 2" w:uiPriority="48"/>
-    <w:lsdException w:name="List Table 4 Accent 2" w:uiPriority="49"/>
-    <w:lsdException w:name="List Table 5 Dark Accent 2" w:uiPriority="50"/>
-    <w:lsdException w:name="List Table 6 Colorful Accent 2" w:uiPriority="51"/>
-    <w:lsdException w:name="List Table 7 Colorful Accent 2" w:uiPriority="52"/>
-    <w:lsdException w:name="List Table 1 Light Accent 3" w:uiPriority="46"/>
-    <w:lsdException w:name="List Table 2 Accent 3" w:uiPriority="47"/>
-    <w:lsdException w:name="List Table 3 Accent 3" w:uiPriority="48"/>
-    <w:lsdException w:name="List Table 4 Accent 3" w:uiPriority="49"/>
-    <w:lsdException w:name="List Table 5 Dark Accent 3" w:uiPriority="50"/>
-    <w:lsdException w:name="List Table 6 Colorful Accent 3" w:uiPriority="51"/>
-    <w:lsdException w:name="List Table 7 Colorful Accent 3" w:uiPriority="52"/>
-    <w:lsdException w:name="List Table 1 Light Accent 4" w:uiPriority="46"/>
-    <w:lsdException w:name="List Table 2 Accent 4" w:uiPriority="47"/>
-    <w:lsdException w:name="List Table 3 Accent 4" w:uiPriority="48"/>
-    <w:lsdException w:name="List Table 4 Accent 4" w:uiPriority="49"/>
-    <w:lsdException w:name="List Table 5 Dark Accent 4" w:uiPriority="50"/>
-    <w:lsdException w:name="List Table 6 Colorful Accent 4" w:uiPriority="51"/>
-    <w:lsdException w:name="List Table 7 Colorful Accent 4" w:uiPriority="52"/>
-    <w:lsdException w:name="List Table 1 Light Accent 5" w:uiPriority="46"/>
-    <w:lsdException w:name="List Table 2 Accent 5" w:uiPriority="47"/>
-    <w:lsdException w:name="List Table 3 Accent 5" w:uiPriority="48"/>
-    <w:lsdException w:name="List Table 4 Accent 5" w:uiPriority="49"/>
-    <w:lsdException w:name="List Table 5 Dark Accent 5" w:uiPriority="50"/>
-    <w:lsdException w:name="List Table 6 Colorful Accent 5" w:uiPriority="51"/>
-    <w:lsdException w:name="List Table 7 Colorful Accent 5" w:uiPriority="52"/>
-    <w:lsdException w:name="List Table 1 Light Accent 6" w:uiPriority="46"/>
-    <w:lsdException w:name="List Table 2 Accent 6" w:uiPriority="47"/>
-    <w:lsdException w:name="List Table 3 Accent 6" w:uiPriority="48"/>
-    <w:lsdException w:name="List Table 4 Accent 6" w:uiPriority="49"/>
-    <w:lsdException w:name="List Table 5 Dark Accent 6" w:uiPriority="50"/>
-    <w:lsdException w:name="List Table 6 Colorful Accent 6" w:uiPriority="51"/>
-    <w:lsdException w:name="List Table 7 Colorful Accent 6" w:uiPriority="52"/>
-    <w:lsdException w:name="Mention" w:semiHidden="1" w:unhideWhenUsed="1"/>
-    <w:lsdException w:name="Smart Hyperlink" w:semiHidden="1" w:unhideWhenUsed="1"/>
-    <w:lsdException w:name="Hashtag" w:semiHidden="1" w:unhideWhenUsed="1"/>
-    <w:lsdException w:name="Unresolved Mention" w:semiHidden="1" w:unhideWhenUsed="1"/>
-    <w:lsdException w:name="Smart Link" w:semiHidden="1" w:unhideWhenUsed="1"/>
+  <w:latentStyles w:defLockedState="0" w:defUIPriority="99" w:defSemiHidden="1" w:defUnhideWhenUsed="1" w:defQFormat="0" w:count="267">
+    <w:lsdException w:name="Normal" w:semiHidden="0" w:uiPriority="0" w:unhideWhenUsed="0" w:qFormat="1"/>
+    <w:lsdException w:name="heading 1" w:semiHidden="0" w:uiPriority="9" w:unhideWhenUsed="0" w:qFormat="1"/>
+    <w:lsdException w:name="heading 2" w:uiPriority="9" w:qFormat="1"/>
+    <w:lsdException w:name="heading 3" w:uiPriority="9" w:qFormat="1"/>
+    <w:lsdException w:name="heading 4" w:uiPriority="9" w:qFormat="1"/>
+    <w:lsdException w:name="heading 5" w:uiPriority="9" w:qFormat="1"/>
+    <w:lsdException w:name="heading 6" w:uiPriority="9" w:qFormat="1"/>
+    <w:lsdException w:name="heading 7" w:uiPriority="9" w:qFormat="1"/>
+    <w:lsdException w:name="heading 8" w:uiPriority="9" w:qFormat="1"/>
+    <w:lsdException w:name="heading 9" w:uiPriority="9" w:qFormat="1"/>
+    <w:lsdException w:name="toc 1" w:uiPriority="39"/>
+    <w:lsdException w:name="toc 2" w:uiPriority="39"/>
+    <w:lsdException w:name="toc 3" w:uiPriority="39"/>
+    <w:lsdException w:name="toc 4" w:uiPriority="39"/>
+    <w:lsdException w:name="toc 5" w:uiPriority="39"/>
+    <w:lsdException w:name="toc 6" w:uiPriority="39"/>
+    <w:lsdException w:name="toc 7" w:uiPriority="39"/>
+    <w:lsdException w:name="toc 8" w:uiPriority="39"/>
+    <w:lsdException w:name="toc 9" w:uiPriority="39"/>
+    <w:lsdException w:name="caption" w:uiPriority="35" w:qFormat="1"/>
+    <w:lsdException w:name="Title" w:semiHidden="0" w:uiPriority="10" w:unhideWhenUsed="0" w:qFormat="1"/>
+    <w:lsdException w:name="Default Paragraph Font" w:uiPriority="1"/>
+    <w:lsdException w:name="Body Text" w:uiPriority="1" w:qFormat="1"/>
+    <w:lsdException w:name="Subtitle" w:semiHidden="0" w:uiPriority="11" w:unhideWhenUsed="0" w:qFormat="1"/>
+    <w:lsdException w:name="Strong" w:semiHidden="0" w:uiPriority="22" w:unhideWhenUsed="0" w:qFormat="1"/>
+    <w:lsdException w:name="Emphasis" w:semiHidden="0" w:uiPriority="20" w:unhideWhenUsed="0" w:qFormat="1"/>
+    <w:lsdException w:name="Table Grid" w:semiHidden="0" w:uiPriority="39" w:unhideWhenUsed="0"/>
+    <w:lsdException w:name="Placeholder Text" w:unhideWhenUsed="0"/>
+    <w:lsdException w:name="No Spacing" w:semiHidden="0" w:uiPriority="1" w:unhideWhenUsed="0" w:qFormat="1"/>
+    <w:lsdException w:name="Light Shading" w:semiHidden="0" w:uiPriority="60" w:unhideWhenUsed="0"/>
+    <w:lsdException w:name="Light List" w:semiHidden="0" w:uiPriority="61" w:unhideWhenUsed="0"/>
+    <w:lsdException w:name="Light Grid" w:semiHidden="0" w:uiPriority="62" w:unhideWhenUsed="0"/>
+    <w:lsdException w:name="Medium Shading 1" w:semiHidden="0" w:uiPriority="63" w:unhideWhenUsed="0"/>
+    <w:lsdException w:name="Medium Shading 2" w:semiHidden="0" w:uiPriority="64" w:unhideWhenUsed="0"/>
+    <w:lsdException w:name="Medium List 1" w:semiHidden="0" w:uiPriority="65" w:unhideWhenUsed="0"/>
+    <w:lsdException w:name="Medium List 2" w:semiHidden="0" w:uiPriority="66" w:unhideWhenUsed="0"/>
+    <w:lsdException w:name="Medium Grid 1" w:semiHidden="0" w:uiPriority="67" w:unhideWhenUsed="0"/>
+    <w:lsdException w:name="Medium Grid 2" w:semiHidden="0" w:uiPriority="68" w:unhideWhenUsed="0"/>
+    <w:lsdException w:name="Medium Grid 3" w:semiHidden="0" w:uiPriority="69" w:unhideWhenUsed="0"/>
+    <w:lsdException w:name="Dark List" w:semiHidden="0" w:uiPriority="70" w:unhideWhenUsed="0"/>
+    <w:lsdException w:name="Colorful Shading" w:semiHidden="0" w:uiPriority="71" w:unhideWhenUsed="0"/>
+    <w:lsdException w:name="Colorful List" w:semiHidden="0" w:uiPriority="72" w:unhideWhenUsed="0"/>
+    <w:lsdException w:name="Colorful Grid" w:semiHidden="0" w:uiPriority="73" w:unhideWhenUsed="0"/>
+    <w:lsdException w:name="Light Shading Accent 1" w:semiHidden="0" w:uiPriority="60" w:unhideWhenUsed="0"/>
+    <w:lsdException w:name="Light List Accent 1" w:semiHidden="0" w:uiPriority="61" w:unhideWhenUsed="0"/>
+    <w:lsdException w:name="Light Grid Accent 1" w:semiHidden="0" w:uiPriority="62" w:unhideWhenUsed="0"/>
+    <w:lsdException w:name="Medium Shading 1 Accent 1" w:semiHidden="0" w:uiPriority="63" w:unhideWhenUsed="0"/>
+    <w:lsdException w:name="Medium Shading 2 Accent 1" w:semiHidden="0" w:uiPriority="64" w:unhideWhenUsed="0"/>
+    <w:lsdException w:name="Medium List 1 Accent 1" w:semiHidden="0" w:uiPriority="65" w:unhideWhenUsed="0"/>
+    <w:lsdException w:name="Revision" w:unhideWhenUsed="0"/>
+    <w:lsdException w:name="List Paragraph" w:semiHidden="0" w:uiPriority="1" w:unhideWhenUsed="0" w:qFormat="1"/>
+    <w:lsdException w:name="Quote" w:semiHidden="0" w:uiPriority="29" w:unhideWhenUsed="0" w:qFormat="1"/>
+    <w:lsdException w:name="Intense Quote" w:semiHidden="0" w:uiPriority="30" w:unhideWhenUsed="0" w:qFormat="1"/>
+    <w:lsdException w:name="Medium List 2 Accent 1" w:semiHidden="0" w:uiPriority="66" w:unhideWhenUsed="0"/>
+    <w:lsdException w:name="Medium Grid 1 Accent 1" w:semiHidden="0" w:uiPriority="67" w:unhideWhenUsed="0"/>
+    <w:lsdException w:name="Medium Grid 2 Accent 1" w:semiHidden="0" w:uiPriority="68" w:unhideWhenUsed="0"/>
+    <w:lsdException w:name="Medium Grid 3 Accent 1" w:semiHidden="0" w:uiPriority="69" w:unhideWhenUsed="0"/>
+    <w:lsdException w:name="Dark List Accent 1" w:semiHidden="0" w:uiPriority="70" w:unhideWhenUsed="0"/>
+    <w:lsdException w:name="Colorful Shading Accent 1" w:semiHidden="0" w:uiPriority="71" w:unhideWhenUsed="0"/>
+    <w:lsdException w:name="Colorful List Accent 1" w:semiHidden="0" w:uiPriority="72" w:unhideWhenUsed="0"/>
+    <w:lsdException w:name="Colorful Grid Accent 1" w:semiHidden="0" w:uiPriority="73" w:unhideWhenUsed="0"/>
+    <w:lsdException w:name="Light Shading Accent 2" w:semiHidden="0" w:uiPriority="60" w:unhideWhenUsed="0"/>
+    <w:lsdException w:name="Light List Accent 2" w:semiHidden="0" w:uiPriority="61" w:unhideWhenUsed="0"/>
+    <w:lsdException w:name="Light Grid Accent 2" w:semiHidden="0" w:uiPriority="62" w:unhideWhenUsed="0"/>
+    <w:lsdException w:name="Medium Shading 1 Accent 2" w:semiHidden="0" w:uiPriority="63" w:unhideWhenUsed="0"/>
+    <w:lsdException w:name="Medium Shading 2 Accent 2" w:semiHidden="0" w:uiPriority="64" w:unhideWhenUsed="0"/>
+    <w:lsdException w:name="Medium List 1 Accent 2" w:semiHidden="0" w:uiPriority="65" w:unhideWhenUsed="0"/>
+    <w:lsdException w:name="Medium List 2 Accent 2" w:semiHidden="0" w:uiPriority="66" w:unhideWhenUsed="0"/>
+    <w:lsdException w:name="Medium Grid 1 Accent 2" w:semiHidden="0" w:uiPriority="67" w:unhideWhenUsed="0"/>
+    <w:lsdException w:name="Medium Grid 2 Accent 2" w:semiHidden="0" w:uiPriority="68" w:unhideWhenUsed="0"/>
+    <w:lsdException w:name="Medium Grid 3 Accent 2" w:semiHidden="0" w:uiPriority="69" w:unhideWhenUsed="0"/>
+    <w:lsdException w:name="Dark List Accent 2" w:semiHidden="0" w:uiPriority="70" w:unhideWhenUsed="0"/>
+    <w:lsdException w:name="Colorful Shading Accent 2" w:semiHidden="0" w:uiPriority="71" w:unhideWhenUsed="0"/>
+    <w:lsdException w:name="Colorful List Accent 2" w:semiHidden="0" w:uiPriority="72" w:unhideWhenUsed="0"/>
+    <w:lsdException w:name="Colorful Grid Accent 2" w:semiHidden="0" w:uiPriority="73" w:unhideWhenUsed="0"/>
+    <w:lsdException w:name="Light Shading Accent 3" w:semiHidden="0" w:uiPriority="60" w:unhideWhenUsed="0"/>
+    <w:lsdException w:name="Light List Accent 3" w:semiHidden="0" w:uiPriority="61" w:unhideWhenUsed="0"/>
+    <w:lsdException w:name="Light Grid Accent 3" w:semiHidden="0" w:uiPriority="62" w:unhideWhenUsed="0"/>
+    <w:lsdException w:name="Medium Shading 1 Accent 3" w:semiHidden="0" w:uiPriority="63" w:unhideWhenUsed="0"/>
+    <w:lsdException w:name="Medium Shading 2 Accent 3" w:semiHidden="0" w:uiPriority="64" w:unhideWhenUsed="0"/>
+    <w:lsdException w:name="Medium List 1 Accent 3" w:semiHidden="0" w:uiPriority="65" w:unhideWhenUsed="0"/>
+    <w:lsdException w:name="Medium List 2 Accent 3" w:semiHidden="0" w:uiPriority="66" w:unhideWhenUsed="0"/>
+    <w:lsdException w:name="Medium Grid 1 Accent 3" w:semiHidden="0" w:uiPriority="67" w:unhideWhenUsed="0"/>
+    <w:lsdException w:name="Medium Grid 2 Accent 3" w:semiHidden="0" w:uiPriority="68" w:unhideWhenUsed="0"/>
+    <w:lsdException w:name="Medium Grid 3 Accent 3" w:semiHidden="0" w:uiPriority="69" w:unhideWhenUsed="0"/>
+    <w:lsdException w:name="Dark List Accent 3" w:semiHidden="0" w:uiPriority="70" w:unhideWhenUsed="0"/>
+    <w:lsdException w:name="Colorful Shading Accent 3" w:semiHidden="0" w:uiPriority="71" w:unhideWhenUsed="0"/>
+    <w:lsdException w:name="Colorful List Accent 3" w:semiHidden="0" w:uiPriority="72" w:unhideWhenUsed="0"/>
+    <w:lsdException w:name="Colorful Grid Accent 3" w:semiHidden="0" w:uiPriority="73" w:unhideWhenUsed="0"/>
+    <w:lsdException w:name="Light Shading Accent 4" w:semiHidden="0" w:uiPriority="60" w:unhideWhenUsed="0"/>
+    <w:lsdException w:name="Light List Accent 4" w:semiHidden="0" w:uiPriority="61" w:unhideWhenUsed="0"/>
+    <w:lsdException w:name="Light Grid Accent 4" w:semiHidden="0" w:uiPriority="62" w:unhideWhenUsed="0"/>
+    <w:lsdException w:name="Medium Shading 1 Accent 4" w:semiHidden="0" w:uiPriority="63" w:unhideWhenUsed="0"/>
+    <w:lsdException w:name="Medium Shading 2 Accent 4" w:semiHidden="0" w:uiPriority="64" w:unhideWhenUsed="0"/>
+    <w:lsdException w:name="Medium List 1 Accent 4" w:semiHidden="0" w:uiPriority="65" w:unhideWhenUsed="0"/>
+    <w:lsdException w:name="Medium List 2 Accent 4" w:semiHidden="0" w:uiPriority="66" w:unhideWhenUsed="0"/>
+    <w:lsdException w:name="Medium Grid 1 Accent 4" w:semiHidden="0" w:uiPriority="67" w:unhideWhenUsed="0"/>
+    <w:lsdException w:name="Medium Grid 2 Accent 4" w:semiHidden="0" w:uiPriority="68" w:unhideWhenUsed="0"/>
+    <w:lsdException w:name="Medium Grid 3 Accent 4" w:semiHidden="0" w:uiPriority="69" w:unhideWhenUsed="0"/>
+    <w:lsdException w:name="Dark List Accent 4" w:semiHidden="0" w:uiPriority="70" w:unhideWhenUsed="0"/>
+    <w:lsdException w:name="Colorful Shading Accent 4" w:semiHidden="0" w:uiPriority="71" w:unhideWhenUsed="0"/>
+    <w:lsdException w:name="Colorful List Accent 4" w:semiHidden="0" w:uiPriority="72" w:unhideWhenUsed="0"/>
+    <w:lsdException w:name="Colorful Grid Accent 4" w:semiHidden="0" w:uiPriority="73" w:unhideWhenUsed="0"/>
+    <w:lsdException w:name="Light Shading Accent 5" w:semiHidden="0" w:uiPriority="60" w:unhideWhenUsed="0"/>
+    <w:lsdException w:name="Light List Accent 5" w:semiHidden="0" w:uiPriority="61" w:unhideWhenUsed="0"/>
+    <w:lsdException w:name="Light Grid Accent 5" w:semiHidden="0" w:uiPriority="62" w:unhideWhenUsed="0"/>
+    <w:lsdException w:name="Medium Shading 1 Accent 5" w:semiHidden="0" w:uiPriority="63" w:unhideWhenUsed="0"/>
+    <w:lsdException w:name="Medium Shading 2 Accent 5" w:semiHidden="0" w:uiPriority="64" w:unhideWhenUsed="0"/>
+    <w:lsdException w:name="Medium List 1 Accent 5" w:semiHidden="0" w:uiPriority="65" w:unhideWhenUsed="0"/>
+    <w:lsdException w:name="Medium List 2 Accent 5" w:semiHidden="0" w:uiPriority="66" w:unhideWhenUsed="0"/>
+    <w:lsdException w:name="Medium Grid 1 Accent 5" w:semiHidden="0" w:uiPriority="67" w:unhideWhenUsed="0"/>
+    <w:lsdException w:name="Medium Grid 2 Accent 5" w:semiHidden="0" w:uiPriority="68" w:unhideWhenUsed="0"/>
+    <w:lsdException w:name="Medium Grid 3 Accent 5" w:semiHidden="0" w:uiPriority="69" w:unhideWhenUsed="0"/>
+    <w:lsdException w:name="Dark List Accent 5" w:semiHidden="0" w:uiPriority="70" w:unhideWhenUsed="0"/>
+    <w:lsdException w:name="Colorful Shading Accent 5" w:semiHidden="0" w:uiPriority="71" w:unhideWhenUsed="0"/>
+    <w:lsdException w:name="Colorful List Accent 5" w:semiHidden="0" w:uiPriority="72" w:unhideWhenUsed="0"/>
+    <w:lsdException w:name="Colorful Grid Accent 5" w:semiHidden="0" w:uiPriority="73" w:unhideWhenUsed="0"/>
+    <w:lsdException w:name="Light Shading Accent 6" w:semiHidden="0" w:uiPriority="60" w:unhideWhenUsed="0"/>
+    <w:lsdException w:name="Light List Accent 6" w:semiHidden="0" w:uiPriority="61" w:unhideWhenUsed="0"/>
+    <w:lsdException w:name="Light Grid Accent 6" w:semiHidden="0" w:uiPriority="62" w:unhideWhenUsed="0"/>
+    <w:lsdException w:name="Medium Shading 1 Accent 6" w:semiHidden="0" w:uiPriority="63" w:unhideWhenUsed="0"/>
+    <w:lsdException w:name="Medium Shading 2 Accent 6" w:semiHidden="0" w:uiPriority="64" w:unhideWhenUsed="0"/>
+    <w:lsdException w:name="Medium List 1 Accent 6" w:semiHidden="0" w:uiPriority="65" w:unhideWhenUsed="0"/>
+    <w:lsdException w:name="Medium List 2 Accent 6" w:semiHidden="0" w:uiPriority="66" w:unhideWhenUsed="0"/>
+    <w:lsdException w:name="Medium Grid 1 Accent 6" w:semiHidden="0" w:uiPriority="67" w:unhideWhenUsed="0"/>
+    <w:lsdException w:name="Medium Grid 2 Accent 6" w:semiHidden="0" w:uiPriority="68" w:unhideWhenUsed="0"/>
+    <w:lsdException w:name="Medium Grid 3 Accent 6" w:semiHidden="0" w:uiPriority="69" w:unhideWhenUsed="0"/>
+    <w:lsdException w:name="Dark List Accent 6" w:semiHidden="0" w:uiPriority="70" w:unhideWhenUsed="0"/>
+    <w:lsdException w:name="Colorful Shading Accent 6" w:semiHidden="0" w:uiPriority="71" w:unhideWhenUsed="0"/>
+    <w:lsdException w:name="Colorful List Accent 6" w:semiHidden="0" w:uiPriority="72" w:unhideWhenUsed="0"/>
+    <w:lsdException w:name="Colorful Grid Accent 6" w:semiHidden="0" w:uiPriority="73" w:unhideWhenUsed="0"/>
+    <w:lsdException w:name="Subtle Emphasis" w:semiHidden="0" w:uiPriority="19" w:unhideWhenUsed="0" w:qFormat="1"/>
+    <w:lsdException w:name="Intense Emphasis" w:semiHidden="0" w:uiPriority="21" w:unhideWhenUsed="0" w:qFormat="1"/>
+    <w:lsdException w:name="Subtle Reference" w:semiHidden="0" w:uiPriority="31" w:unhideWhenUsed="0" w:qFormat="1"/>
+    <w:lsdException w:name="Intense Reference" w:semiHidden="0" w:uiPriority="32" w:unhideWhenUsed="0" w:qFormat="1"/>
+    <w:lsdException w:name="Book Title" w:semiHidden="0" w:uiPriority="33" w:unhideWhenUsed="0" w:qFormat="1"/>
+    <w:lsdException w:name="Bibliography" w:uiPriority="37"/>
+    <w:lsdException w:name="TOC Heading" w:uiPriority="39" w:qFormat="1"/>
   </w:latentStyles>
   <w:style w:type="paragraph" w:default="1" w:styleId="Normal">
     <w:name w:val="Normal"/>
@@ -5267,6 +4720,7 @@
       <w:spacing w:after="0" w:line="240" w:lineRule="auto"/>
     </w:pPr>
     <w:tblPr>
+      <w:tblInd w:w="0" w:type="dxa"/>
       <w:tblBorders>
         <w:top w:val="single" w:sz="4" w:space="0" w:color="auto"/>
         <w:left w:val="single" w:sz="4" w:space="0" w:color="auto"/>
@@ -5275,6 +4729,383 @@
         <w:insideH w:val="single" w:sz="4" w:space="0" w:color="auto"/>
         <w:insideV w:val="single" w:sz="4" w:space="0" w:color="auto"/>
       </w:tblBorders>
+      <w:tblCellMar>
+        <w:top w:w="0" w:type="dxa"/>
+        <w:left w:w="108" w:type="dxa"/>
+        <w:bottom w:w="0" w:type="dxa"/>
+        <w:right w:w="108" w:type="dxa"/>
+      </w:tblCellMar>
+    </w:tblPr>
+  </w:style>
+  <w:style w:type="table" w:customStyle="1" w:styleId="TableNormal">
+    <w:name w:val="Table Normal"/>
+    <w:uiPriority w:val="2"/>
+    <w:semiHidden/>
+    <w:unhideWhenUsed/>
+    <w:qFormat/>
+    <w:rsid w:val="00E226AB"/>
+    <w:pPr>
+      <w:widowControl w:val="0"/>
+      <w:autoSpaceDE w:val="0"/>
+      <w:autoSpaceDN w:val="0"/>
+      <w:spacing w:after="0" w:line="240" w:lineRule="auto"/>
+    </w:pPr>
+    <w:rPr>
+      <w:kern w:val="0"/>
+      <w:lang w:val="en-US"/>
+      <w14:ligatures w14:val="none"/>
+    </w:rPr>
+    <w:tblPr>
+      <w:tblInd w:w="0" w:type="dxa"/>
+      <w:tblCellMar>
+        <w:top w:w="0" w:type="dxa"/>
+        <w:left w:w="0" w:type="dxa"/>
+        <w:bottom w:w="0" w:type="dxa"/>
+        <w:right w:w="0" w:type="dxa"/>
+      </w:tblCellMar>
+    </w:tblPr>
+  </w:style>
+  <w:style w:type="paragraph" w:customStyle="1" w:styleId="TableParagraph">
+    <w:name w:val="Table Paragraph"/>
+    <w:basedOn w:val="Normal"/>
+    <w:uiPriority w:val="1"/>
+    <w:qFormat/>
+    <w:rsid w:val="00E226AB"/>
+    <w:pPr>
+      <w:widowControl w:val="0"/>
+      <w:autoSpaceDE w:val="0"/>
+      <w:autoSpaceDN w:val="0"/>
+      <w:spacing w:after="0" w:line="240" w:lineRule="auto"/>
+    </w:pPr>
+    <w:rPr>
+      <w:rFonts w:ascii="Calibri" w:eastAsia="Calibri" w:hAnsi="Calibri" w:cs="Calibri"/>
+      <w:kern w:val="0"/>
+      <w:lang w:val="es-ES"/>
+      <w14:ligatures w14:val="none"/>
+    </w:rPr>
+  </w:style>
+  <w:style w:type="paragraph" w:styleId="Prrafodelista">
+    <w:name w:val="List Paragraph"/>
+    <w:basedOn w:val="Normal"/>
+    <w:uiPriority w:val="1"/>
+    <w:qFormat/>
+    <w:rsid w:val="005D3D19"/>
+    <w:pPr>
+      <w:ind w:left="720"/>
+      <w:contextualSpacing/>
+    </w:pPr>
+  </w:style>
+  <w:style w:type="paragraph" w:styleId="Encabezado">
+    <w:name w:val="header"/>
+    <w:basedOn w:val="Normal"/>
+    <w:link w:val="EncabezadoCar"/>
+    <w:uiPriority w:val="99"/>
+    <w:unhideWhenUsed/>
+    <w:rsid w:val="00AF3766"/>
+    <w:pPr>
+      <w:tabs>
+        <w:tab w:val="center" w:pos="4252"/>
+        <w:tab w:val="right" w:pos="8504"/>
+      </w:tabs>
+      <w:spacing w:after="0" w:line="240" w:lineRule="auto"/>
+    </w:pPr>
+  </w:style>
+  <w:style w:type="character" w:customStyle="1" w:styleId="EncabezadoCar">
+    <w:name w:val="Encabezado Car"/>
+    <w:basedOn w:val="Fuentedeprrafopredeter"/>
+    <w:link w:val="Encabezado"/>
+    <w:uiPriority w:val="99"/>
+    <w:rsid w:val="00AF3766"/>
+  </w:style>
+  <w:style w:type="paragraph" w:styleId="Piedepgina">
+    <w:name w:val="footer"/>
+    <w:basedOn w:val="Normal"/>
+    <w:link w:val="PiedepginaCar"/>
+    <w:uiPriority w:val="99"/>
+    <w:unhideWhenUsed/>
+    <w:rsid w:val="00AF3766"/>
+    <w:pPr>
+      <w:tabs>
+        <w:tab w:val="center" w:pos="4252"/>
+        <w:tab w:val="right" w:pos="8504"/>
+      </w:tabs>
+      <w:spacing w:after="0" w:line="240" w:lineRule="auto"/>
+    </w:pPr>
+  </w:style>
+  <w:style w:type="character" w:customStyle="1" w:styleId="PiedepginaCar">
+    <w:name w:val="Pie de página Car"/>
+    <w:basedOn w:val="Fuentedeprrafopredeter"/>
+    <w:link w:val="Piedepgina"/>
+    <w:uiPriority w:val="99"/>
+    <w:rsid w:val="00AF3766"/>
+  </w:style>
+  <w:style w:type="paragraph" w:styleId="Textoindependiente">
+    <w:name w:val="Body Text"/>
+    <w:basedOn w:val="Normal"/>
+    <w:link w:val="TextoindependienteCar"/>
+    <w:uiPriority w:val="1"/>
+    <w:qFormat/>
+    <w:rsid w:val="00FD11A6"/>
+    <w:pPr>
+      <w:widowControl w:val="0"/>
+      <w:autoSpaceDE w:val="0"/>
+      <w:autoSpaceDN w:val="0"/>
+      <w:spacing w:after="0" w:line="240" w:lineRule="auto"/>
+    </w:pPr>
+    <w:rPr>
+      <w:rFonts w:ascii="Calibri" w:eastAsia="Calibri" w:hAnsi="Calibri" w:cs="Calibri"/>
+      <w:b/>
+      <w:bCs/>
+      <w:kern w:val="0"/>
+      <w:lang w:val="es-ES"/>
+      <w14:ligatures w14:val="none"/>
+    </w:rPr>
+  </w:style>
+  <w:style w:type="character" w:customStyle="1" w:styleId="TextoindependienteCar">
+    <w:name w:val="Texto independiente Car"/>
+    <w:basedOn w:val="Fuentedeprrafopredeter"/>
+    <w:link w:val="Textoindependiente"/>
+    <w:uiPriority w:val="1"/>
+    <w:rsid w:val="00FD11A6"/>
+    <w:rPr>
+      <w:rFonts w:ascii="Calibri" w:eastAsia="Calibri" w:hAnsi="Calibri" w:cs="Calibri"/>
+      <w:b/>
+      <w:bCs/>
+      <w:kern w:val="0"/>
+      <w:lang w:val="es-ES"/>
+      <w14:ligatures w14:val="none"/>
+    </w:rPr>
+  </w:style>
+  <w:style w:type="paragraph" w:styleId="NormalWeb">
+    <w:name w:val="Normal (Web)"/>
+    <w:basedOn w:val="Normal"/>
+    <w:uiPriority w:val="99"/>
+    <w:semiHidden/>
+    <w:unhideWhenUsed/>
+    <w:rsid w:val="005C1F76"/>
+    <w:rPr>
+      <w:rFonts w:ascii="Times New Roman" w:hAnsi="Times New Roman" w:cs="Times New Roman"/>
+      <w:sz w:val="24"/>
+      <w:szCs w:val="24"/>
+    </w:rPr>
+  </w:style>
+</w:styles>
+</file>
+
+<file path=word/stylesWithEffects.xml><?xml version="1.0" encoding="utf-8"?>
+<w:styles xmlns:wpc="http://schemas.microsoft.com/office/word/2010/wordprocessingCanvas" xmlns:mc="http://schemas.openxmlformats.org/markup-compatibility/2006" xmlns:o="urn:schemas-microsoft-com:office:office" xmlns:r="http://schemas.openxmlformats.org/officeDocument/2006/relationships" xmlns:m="http://schemas.openxmlformats.org/officeDocument/2006/math" xmlns:v="urn:schemas-microsoft-com:vml" xmlns:wp14="http://schemas.microsoft.com/office/word/2010/wordprocessingDrawing" xmlns:wp="http://schemas.openxmlformats.org/drawingml/2006/wordprocessingDrawing" xmlns:w10="urn:schemas-microsoft-com:office:word" xmlns:w="http://schemas.openxmlformats.org/wordprocessingml/2006/main" xmlns:w14="http://schemas.microsoft.com/office/word/2010/wordml" xmlns:wpg="http://schemas.microsoft.com/office/word/2010/wordprocessingGroup" xmlns:wpi="http://schemas.microsoft.com/office/word/2010/wordprocessingInk" xmlns:wne="http://schemas.microsoft.com/office/word/2006/wordml" xmlns:wps="http://schemas.microsoft.com/office/word/2010/wordprocessingShape" mc:Ignorable="w14 wp14">
+  <w:docDefaults>
+    <w:rPrDefault>
+      <w:rPr>
+        <w:rFonts w:asciiTheme="minorHAnsi" w:eastAsiaTheme="minorHAnsi" w:hAnsiTheme="minorHAnsi" w:cstheme="minorBidi"/>
+        <w:kern w:val="2"/>
+        <w:sz w:val="22"/>
+        <w:szCs w:val="22"/>
+        <w:lang w:val="es-PE" w:eastAsia="en-US" w:bidi="ar-SA"/>
+        <w14:ligatures w14:val="standardContextual"/>
+      </w:rPr>
+    </w:rPrDefault>
+    <w:pPrDefault>
+      <w:pPr>
+        <w:spacing w:after="160" w:line="259" w:lineRule="auto"/>
+      </w:pPr>
+    </w:pPrDefault>
+  </w:docDefaults>
+  <w:latentStyles w:defLockedState="0" w:defUIPriority="99" w:defSemiHidden="1" w:defUnhideWhenUsed="1" w:defQFormat="0" w:count="267">
+    <w:lsdException w:name="Normal" w:semiHidden="0" w:uiPriority="0" w:unhideWhenUsed="0" w:qFormat="1"/>
+    <w:lsdException w:name="heading 1" w:semiHidden="0" w:uiPriority="9" w:unhideWhenUsed="0" w:qFormat="1"/>
+    <w:lsdException w:name="heading 2" w:uiPriority="9" w:qFormat="1"/>
+    <w:lsdException w:name="heading 3" w:uiPriority="9" w:qFormat="1"/>
+    <w:lsdException w:name="heading 4" w:uiPriority="9" w:qFormat="1"/>
+    <w:lsdException w:name="heading 5" w:uiPriority="9" w:qFormat="1"/>
+    <w:lsdException w:name="heading 6" w:uiPriority="9" w:qFormat="1"/>
+    <w:lsdException w:name="heading 7" w:uiPriority="9" w:qFormat="1"/>
+    <w:lsdException w:name="heading 8" w:uiPriority="9" w:qFormat="1"/>
+    <w:lsdException w:name="heading 9" w:uiPriority="9" w:qFormat="1"/>
+    <w:lsdException w:name="toc 1" w:uiPriority="39"/>
+    <w:lsdException w:name="toc 2" w:uiPriority="39"/>
+    <w:lsdException w:name="toc 3" w:uiPriority="39"/>
+    <w:lsdException w:name="toc 4" w:uiPriority="39"/>
+    <w:lsdException w:name="toc 5" w:uiPriority="39"/>
+    <w:lsdException w:name="toc 6" w:uiPriority="39"/>
+    <w:lsdException w:name="toc 7" w:uiPriority="39"/>
+    <w:lsdException w:name="toc 8" w:uiPriority="39"/>
+    <w:lsdException w:name="toc 9" w:uiPriority="39"/>
+    <w:lsdException w:name="caption" w:uiPriority="35" w:qFormat="1"/>
+    <w:lsdException w:name="Title" w:semiHidden="0" w:uiPriority="10" w:unhideWhenUsed="0" w:qFormat="1"/>
+    <w:lsdException w:name="Default Paragraph Font" w:uiPriority="1"/>
+    <w:lsdException w:name="Body Text" w:uiPriority="1" w:qFormat="1"/>
+    <w:lsdException w:name="Subtitle" w:semiHidden="0" w:uiPriority="11" w:unhideWhenUsed="0" w:qFormat="1"/>
+    <w:lsdException w:name="Strong" w:semiHidden="0" w:uiPriority="22" w:unhideWhenUsed="0" w:qFormat="1"/>
+    <w:lsdException w:name="Emphasis" w:semiHidden="0" w:uiPriority="20" w:unhideWhenUsed="0" w:qFormat="1"/>
+    <w:lsdException w:name="Table Grid" w:semiHidden="0" w:uiPriority="39" w:unhideWhenUsed="0"/>
+    <w:lsdException w:name="Placeholder Text" w:unhideWhenUsed="0"/>
+    <w:lsdException w:name="No Spacing" w:semiHidden="0" w:uiPriority="1" w:unhideWhenUsed="0" w:qFormat="1"/>
+    <w:lsdException w:name="Light Shading" w:semiHidden="0" w:uiPriority="60" w:unhideWhenUsed="0"/>
+    <w:lsdException w:name="Light List" w:semiHidden="0" w:uiPriority="61" w:unhideWhenUsed="0"/>
+    <w:lsdException w:name="Light Grid" w:semiHidden="0" w:uiPriority="62" w:unhideWhenUsed="0"/>
+    <w:lsdException w:name="Medium Shading 1" w:semiHidden="0" w:uiPriority="63" w:unhideWhenUsed="0"/>
+    <w:lsdException w:name="Medium Shading 2" w:semiHidden="0" w:uiPriority="64" w:unhideWhenUsed="0"/>
+    <w:lsdException w:name="Medium List 1" w:semiHidden="0" w:uiPriority="65" w:unhideWhenUsed="0"/>
+    <w:lsdException w:name="Medium List 2" w:semiHidden="0" w:uiPriority="66" w:unhideWhenUsed="0"/>
+    <w:lsdException w:name="Medium Grid 1" w:semiHidden="0" w:uiPriority="67" w:unhideWhenUsed="0"/>
+    <w:lsdException w:name="Medium Grid 2" w:semiHidden="0" w:uiPriority="68" w:unhideWhenUsed="0"/>
+    <w:lsdException w:name="Medium Grid 3" w:semiHidden="0" w:uiPriority="69" w:unhideWhenUsed="0"/>
+    <w:lsdException w:name="Dark List" w:semiHidden="0" w:uiPriority="70" w:unhideWhenUsed="0"/>
+    <w:lsdException w:name="Colorful Shading" w:semiHidden="0" w:uiPriority="71" w:unhideWhenUsed="0"/>
+    <w:lsdException w:name="Colorful List" w:semiHidden="0" w:uiPriority="72" w:unhideWhenUsed="0"/>
+    <w:lsdException w:name="Colorful Grid" w:semiHidden="0" w:uiPriority="73" w:unhideWhenUsed="0"/>
+    <w:lsdException w:name="Light Shading Accent 1" w:semiHidden="0" w:uiPriority="60" w:unhideWhenUsed="0"/>
+    <w:lsdException w:name="Light List Accent 1" w:semiHidden="0" w:uiPriority="61" w:unhideWhenUsed="0"/>
+    <w:lsdException w:name="Light Grid Accent 1" w:semiHidden="0" w:uiPriority="62" w:unhideWhenUsed="0"/>
+    <w:lsdException w:name="Medium Shading 1 Accent 1" w:semiHidden="0" w:uiPriority="63" w:unhideWhenUsed="0"/>
+    <w:lsdException w:name="Medium Shading 2 Accent 1" w:semiHidden="0" w:uiPriority="64" w:unhideWhenUsed="0"/>
+    <w:lsdException w:name="Medium List 1 Accent 1" w:semiHidden="0" w:uiPriority="65" w:unhideWhenUsed="0"/>
+    <w:lsdException w:name="Revision" w:unhideWhenUsed="0"/>
+    <w:lsdException w:name="List Paragraph" w:semiHidden="0" w:uiPriority="1" w:unhideWhenUsed="0" w:qFormat="1"/>
+    <w:lsdException w:name="Quote" w:semiHidden="0" w:uiPriority="29" w:unhideWhenUsed="0" w:qFormat="1"/>
+    <w:lsdException w:name="Intense Quote" w:semiHidden="0" w:uiPriority="30" w:unhideWhenUsed="0" w:qFormat="1"/>
+    <w:lsdException w:name="Medium List 2 Accent 1" w:semiHidden="0" w:uiPriority="66" w:unhideWhenUsed="0"/>
+    <w:lsdException w:name="Medium Grid 1 Accent 1" w:semiHidden="0" w:uiPriority="67" w:unhideWhenUsed="0"/>
+    <w:lsdException w:name="Medium Grid 2 Accent 1" w:semiHidden="0" w:uiPriority="68" w:unhideWhenUsed="0"/>
+    <w:lsdException w:name="Medium Grid 3 Accent 1" w:semiHidden="0" w:uiPriority="69" w:unhideWhenUsed="0"/>
+    <w:lsdException w:name="Dark List Accent 1" w:semiHidden="0" w:uiPriority="70" w:unhideWhenUsed="0"/>
+    <w:lsdException w:name="Colorful Shading Accent 1" w:semiHidden="0" w:uiPriority="71" w:unhideWhenUsed="0"/>
+    <w:lsdException w:name="Colorful List Accent 1" w:semiHidden="0" w:uiPriority="72" w:unhideWhenUsed="0"/>
+    <w:lsdException w:name="Colorful Grid Accent 1" w:semiHidden="0" w:uiPriority="73" w:unhideWhenUsed="0"/>
+    <w:lsdException w:name="Light Shading Accent 2" w:semiHidden="0" w:uiPriority="60" w:unhideWhenUsed="0"/>
+    <w:lsdException w:name="Light List Accent 2" w:semiHidden="0" w:uiPriority="61" w:unhideWhenUsed="0"/>
+    <w:lsdException w:name="Light Grid Accent 2" w:semiHidden="0" w:uiPriority="62" w:unhideWhenUsed="0"/>
+    <w:lsdException w:name="Medium Shading 1 Accent 2" w:semiHidden="0" w:uiPriority="63" w:unhideWhenUsed="0"/>
+    <w:lsdException w:name="Medium Shading 2 Accent 2" w:semiHidden="0" w:uiPriority="64" w:unhideWhenUsed="0"/>
+    <w:lsdException w:name="Medium List 1 Accent 2" w:semiHidden="0" w:uiPriority="65" w:unhideWhenUsed="0"/>
+    <w:lsdException w:name="Medium List 2 Accent 2" w:semiHidden="0" w:uiPriority="66" w:unhideWhenUsed="0"/>
+    <w:lsdException w:name="Medium Grid 1 Accent 2" w:semiHidden="0" w:uiPriority="67" w:unhideWhenUsed="0"/>
+    <w:lsdException w:name="Medium Grid 2 Accent 2" w:semiHidden="0" w:uiPriority="68" w:unhideWhenUsed="0"/>
+    <w:lsdException w:name="Medium Grid 3 Accent 2" w:semiHidden="0" w:uiPriority="69" w:unhideWhenUsed="0"/>
+    <w:lsdException w:name="Dark List Accent 2" w:semiHidden="0" w:uiPriority="70" w:unhideWhenUsed="0"/>
+    <w:lsdException w:name="Colorful Shading Accent 2" w:semiHidden="0" w:uiPriority="71" w:unhideWhenUsed="0"/>
+    <w:lsdException w:name="Colorful List Accent 2" w:semiHidden="0" w:uiPriority="72" w:unhideWhenUsed="0"/>
+    <w:lsdException w:name="Colorful Grid Accent 2" w:semiHidden="0" w:uiPriority="73" w:unhideWhenUsed="0"/>
+    <w:lsdException w:name="Light Shading Accent 3" w:semiHidden="0" w:uiPriority="60" w:unhideWhenUsed="0"/>
+    <w:lsdException w:name="Light List Accent 3" w:semiHidden="0" w:uiPriority="61" w:unhideWhenUsed="0"/>
+    <w:lsdException w:name="Light Grid Accent 3" w:semiHidden="0" w:uiPriority="62" w:unhideWhenUsed="0"/>
+    <w:lsdException w:name="Medium Shading 1 Accent 3" w:semiHidden="0" w:uiPriority="63" w:unhideWhenUsed="0"/>
+    <w:lsdException w:name="Medium Shading 2 Accent 3" w:semiHidden="0" w:uiPriority="64" w:unhideWhenUsed="0"/>
+    <w:lsdException w:name="Medium List 1 Accent 3" w:semiHidden="0" w:uiPriority="65" w:unhideWhenUsed="0"/>
+    <w:lsdException w:name="Medium List 2 Accent 3" w:semiHidden="0" w:uiPriority="66" w:unhideWhenUsed="0"/>
+    <w:lsdException w:name="Medium Grid 1 Accent 3" w:semiHidden="0" w:uiPriority="67" w:unhideWhenUsed="0"/>
+    <w:lsdException w:name="Medium Grid 2 Accent 3" w:semiHidden="0" w:uiPriority="68" w:unhideWhenUsed="0"/>
+    <w:lsdException w:name="Medium Grid 3 Accent 3" w:semiHidden="0" w:uiPriority="69" w:unhideWhenUsed="0"/>
+    <w:lsdException w:name="Dark List Accent 3" w:semiHidden="0" w:uiPriority="70" w:unhideWhenUsed="0"/>
+    <w:lsdException w:name="Colorful Shading Accent 3" w:semiHidden="0" w:uiPriority="71" w:unhideWhenUsed="0"/>
+    <w:lsdException w:name="Colorful List Accent 3" w:semiHidden="0" w:uiPriority="72" w:unhideWhenUsed="0"/>
+    <w:lsdException w:name="Colorful Grid Accent 3" w:semiHidden="0" w:uiPriority="73" w:unhideWhenUsed="0"/>
+    <w:lsdException w:name="Light Shading Accent 4" w:semiHidden="0" w:uiPriority="60" w:unhideWhenUsed="0"/>
+    <w:lsdException w:name="Light List Accent 4" w:semiHidden="0" w:uiPriority="61" w:unhideWhenUsed="0"/>
+    <w:lsdException w:name="Light Grid Accent 4" w:semiHidden="0" w:uiPriority="62" w:unhideWhenUsed="0"/>
+    <w:lsdException w:name="Medium Shading 1 Accent 4" w:semiHidden="0" w:uiPriority="63" w:unhideWhenUsed="0"/>
+    <w:lsdException w:name="Medium Shading 2 Accent 4" w:semiHidden="0" w:uiPriority="64" w:unhideWhenUsed="0"/>
+    <w:lsdException w:name="Medium List 1 Accent 4" w:semiHidden="0" w:uiPriority="65" w:unhideWhenUsed="0"/>
+    <w:lsdException w:name="Medium List 2 Accent 4" w:semiHidden="0" w:uiPriority="66" w:unhideWhenUsed="0"/>
+    <w:lsdException w:name="Medium Grid 1 Accent 4" w:semiHidden="0" w:uiPriority="67" w:unhideWhenUsed="0"/>
+    <w:lsdException w:name="Medium Grid 2 Accent 4" w:semiHidden="0" w:uiPriority="68" w:unhideWhenUsed="0"/>
+    <w:lsdException w:name="Medium Grid 3 Accent 4" w:semiHidden="0" w:uiPriority="69" w:unhideWhenUsed="0"/>
+    <w:lsdException w:name="Dark List Accent 4" w:semiHidden="0" w:uiPriority="70" w:unhideWhenUsed="0"/>
+    <w:lsdException w:name="Colorful Shading Accent 4" w:semiHidden="0" w:uiPriority="71" w:unhideWhenUsed="0"/>
+    <w:lsdException w:name="Colorful List Accent 4" w:semiHidden="0" w:uiPriority="72" w:unhideWhenUsed="0"/>
+    <w:lsdException w:name="Colorful Grid Accent 4" w:semiHidden="0" w:uiPriority="73" w:unhideWhenUsed="0"/>
+    <w:lsdException w:name="Light Shading Accent 5" w:semiHidden="0" w:uiPriority="60" w:unhideWhenUsed="0"/>
+    <w:lsdException w:name="Light List Accent 5" w:semiHidden="0" w:uiPriority="61" w:unhideWhenUsed="0"/>
+    <w:lsdException w:name="Light Grid Accent 5" w:semiHidden="0" w:uiPriority="62" w:unhideWhenUsed="0"/>
+    <w:lsdException w:name="Medium Shading 1 Accent 5" w:semiHidden="0" w:uiPriority="63" w:unhideWhenUsed="0"/>
+    <w:lsdException w:name="Medium Shading 2 Accent 5" w:semiHidden="0" w:uiPriority="64" w:unhideWhenUsed="0"/>
+    <w:lsdException w:name="Medium List 1 Accent 5" w:semiHidden="0" w:uiPriority="65" w:unhideWhenUsed="0"/>
+    <w:lsdException w:name="Medium List 2 Accent 5" w:semiHidden="0" w:uiPriority="66" w:unhideWhenUsed="0"/>
+    <w:lsdException w:name="Medium Grid 1 Accent 5" w:semiHidden="0" w:uiPriority="67" w:unhideWhenUsed="0"/>
+    <w:lsdException w:name="Medium Grid 2 Accent 5" w:semiHidden="0" w:uiPriority="68" w:unhideWhenUsed="0"/>
+    <w:lsdException w:name="Medium Grid 3 Accent 5" w:semiHidden="0" w:uiPriority="69" w:unhideWhenUsed="0"/>
+    <w:lsdException w:name="Dark List Accent 5" w:semiHidden="0" w:uiPriority="70" w:unhideWhenUsed="0"/>
+    <w:lsdException w:name="Colorful Shading Accent 5" w:semiHidden="0" w:uiPriority="71" w:unhideWhenUsed="0"/>
+    <w:lsdException w:name="Colorful List Accent 5" w:semiHidden="0" w:uiPriority="72" w:unhideWhenUsed="0"/>
+    <w:lsdException w:name="Colorful Grid Accent 5" w:semiHidden="0" w:uiPriority="73" w:unhideWhenUsed="0"/>
+    <w:lsdException w:name="Light Shading Accent 6" w:semiHidden="0" w:uiPriority="60" w:unhideWhenUsed="0"/>
+    <w:lsdException w:name="Light List Accent 6" w:semiHidden="0" w:uiPriority="61" w:unhideWhenUsed="0"/>
+    <w:lsdException w:name="Light Grid Accent 6" w:semiHidden="0" w:uiPriority="62" w:unhideWhenUsed="0"/>
+    <w:lsdException w:name="Medium Shading 1 Accent 6" w:semiHidden="0" w:uiPriority="63" w:unhideWhenUsed="0"/>
+    <w:lsdException w:name="Medium Shading 2 Accent 6" w:semiHidden="0" w:uiPriority="64" w:unhideWhenUsed="0"/>
+    <w:lsdException w:name="Medium List 1 Accent 6" w:semiHidden="0" w:uiPriority="65" w:unhideWhenUsed="0"/>
+    <w:lsdException w:name="Medium List 2 Accent 6" w:semiHidden="0" w:uiPriority="66" w:unhideWhenUsed="0"/>
+    <w:lsdException w:name="Medium Grid 1 Accent 6" w:semiHidden="0" w:uiPriority="67" w:unhideWhenUsed="0"/>
+    <w:lsdException w:name="Medium Grid 2 Accent 6" w:semiHidden="0" w:uiPriority="68" w:unhideWhenUsed="0"/>
+    <w:lsdException w:name="Medium Grid 3 Accent 6" w:semiHidden="0" w:uiPriority="69" w:unhideWhenUsed="0"/>
+    <w:lsdException w:name="Dark List Accent 6" w:semiHidden="0" w:uiPriority="70" w:unhideWhenUsed="0"/>
+    <w:lsdException w:name="Colorful Shading Accent 6" w:semiHidden="0" w:uiPriority="71" w:unhideWhenUsed="0"/>
+    <w:lsdException w:name="Colorful List Accent 6" w:semiHidden="0" w:uiPriority="72" w:unhideWhenUsed="0"/>
+    <w:lsdException w:name="Colorful Grid Accent 6" w:semiHidden="0" w:uiPriority="73" w:unhideWhenUsed="0"/>
+    <w:lsdException w:name="Subtle Emphasis" w:semiHidden="0" w:uiPriority="19" w:unhideWhenUsed="0" w:qFormat="1"/>
+    <w:lsdException w:name="Intense Emphasis" w:semiHidden="0" w:uiPriority="21" w:unhideWhenUsed="0" w:qFormat="1"/>
+    <w:lsdException w:name="Subtle Reference" w:semiHidden="0" w:uiPriority="31" w:unhideWhenUsed="0" w:qFormat="1"/>
+    <w:lsdException w:name="Intense Reference" w:semiHidden="0" w:uiPriority="32" w:unhideWhenUsed="0" w:qFormat="1"/>
+    <w:lsdException w:name="Book Title" w:semiHidden="0" w:uiPriority="33" w:unhideWhenUsed="0" w:qFormat="1"/>
+    <w:lsdException w:name="Bibliography" w:uiPriority="37"/>
+    <w:lsdException w:name="TOC Heading" w:uiPriority="39" w:qFormat="1"/>
+  </w:latentStyles>
+  <w:style w:type="paragraph" w:default="1" w:styleId="Normal">
+    <w:name w:val="Normal"/>
+    <w:qFormat/>
+  </w:style>
+  <w:style w:type="character" w:default="1" w:styleId="Fuentedeprrafopredeter">
+    <w:name w:val="Default Paragraph Font"/>
+    <w:uiPriority w:val="1"/>
+    <w:semiHidden/>
+    <w:unhideWhenUsed/>
+  </w:style>
+  <w:style w:type="table" w:default="1" w:styleId="Tablanormal">
+    <w:name w:val="Normal Table"/>
+    <w:uiPriority w:val="99"/>
+    <w:semiHidden/>
+    <w:unhideWhenUsed/>
+    <w:tblPr>
+      <w:tblInd w:w="0" w:type="dxa"/>
+      <w:tblCellMar>
+        <w:top w:w="0" w:type="dxa"/>
+        <w:left w:w="108" w:type="dxa"/>
+        <w:bottom w:w="0" w:type="dxa"/>
+        <w:right w:w="108" w:type="dxa"/>
+      </w:tblCellMar>
+    </w:tblPr>
+  </w:style>
+  <w:style w:type="numbering" w:default="1" w:styleId="Sinlista">
+    <w:name w:val="No List"/>
+    <w:uiPriority w:val="99"/>
+    <w:semiHidden/>
+    <w:unhideWhenUsed/>
+  </w:style>
+  <w:style w:type="table" w:styleId="Tablaconcuadrcula">
+    <w:name w:val="Table Grid"/>
+    <w:basedOn w:val="Tablanormal"/>
+    <w:uiPriority w:val="39"/>
+    <w:rsid w:val="00146289"/>
+    <w:pPr>
+      <w:spacing w:after="0" w:line="240" w:lineRule="auto"/>
+    </w:pPr>
+    <w:tblPr>
+      <w:tblInd w:w="0" w:type="dxa"/>
+      <w:tblBorders>
+        <w:top w:val="single" w:sz="4" w:space="0" w:color="auto"/>
+        <w:left w:val="single" w:sz="4" w:space="0" w:color="auto"/>
+        <w:bottom w:val="single" w:sz="4" w:space="0" w:color="auto"/>
+        <w:right w:val="single" w:sz="4" w:space="0" w:color="auto"/>
+        <w:insideH w:val="single" w:sz="4" w:space="0" w:color="auto"/>
+        <w:insideV w:val="single" w:sz="4" w:space="0" w:color="auto"/>
+      </w:tblBorders>
+      <w:tblCellMar>
+        <w:top w:w="0" w:type="dxa"/>
+        <w:left w:w="108" w:type="dxa"/>
+        <w:bottom w:w="0" w:type="dxa"/>
+        <w:right w:w="108" w:type="dxa"/>
+      </w:tblCellMar>
     </w:tblPr>
   </w:style>
   <w:style w:type="table" w:customStyle="1" w:styleId="TableNormal">
@@ -5475,7 +5306,7 @@
     </a:clrScheme>
     <a:fontScheme name="Office">
       <a:majorFont>
-        <a:latin typeface="Calibri Light" panose="020F0302020204030204"/>
+        <a:latin typeface="Calibri Light"/>
         <a:ea typeface=""/>
         <a:cs typeface=""/>
         <a:font script="Jpan" typeface="游ゴシック Light"/>
@@ -5527,7 +5358,7 @@
         <a:font script="Tfng" typeface="Ebrima"/>
       </a:majorFont>
       <a:minorFont>
-        <a:latin typeface="Calibri" panose="020F0502020204030204"/>
+        <a:latin typeface="Calibri"/>
         <a:ea typeface=""/>
         <a:cs typeface=""/>
         <a:font script="Jpan" typeface="游明朝"/>
@@ -5721,7 +5552,7 @@
   <a:extraClrSchemeLst/>
   <a:extLst>
     <a:ext uri="{05A4C25C-085E-4340-85A3-A5531E510DB2}">
-      <thm15:themeFamily xmlns:thm15="http://schemas.microsoft.com/office/thememl/2012/main" name="Office Theme" id="{62F939B6-93AF-4DB8-9C6B-D6C7DFDC589F}" vid="{4A3C46E8-61CC-4603-A589-7422A47A8E4A}"/>
+      <thm15:themeFamily xmlns:thm15="http://schemas.microsoft.com/office/thememl/2012/main" xmlns="" name="Office Theme" id="{62F939B6-93AF-4DB8-9C6B-D6C7DFDC589F}" vid="{4A3C46E8-61CC-4603-A589-7422A47A8E4A}"/>
     </a:ext>
   </a:extLst>
 </a:theme>

</xml_diff>